<commit_message>
add idea mysql note
</commit_message>
<xml_diff>
--- a/工作个人笔记/idea&EditPlus笔记/idea个人笔记.docx
+++ b/工作个人笔记/idea&EditPlus笔记/idea个人笔记.docx
@@ -1,6 +1,6 @@
 
 <file path=word/document.xml><?xml version="1.0" encoding="utf-8"?>
-<w:document xmlns:wpc="http://schemas.microsoft.com/office/word/2010/wordprocessingCanvas" xmlns:mc="http://schemas.openxmlformats.org/markup-compatibility/2006" xmlns:o="urn:schemas-microsoft-com:office:office" xmlns:r="http://schemas.openxmlformats.org/officeDocument/2006/relationships" xmlns:m="http://schemas.openxmlformats.org/officeDocument/2006/math" xmlns:v="urn:schemas-microsoft-com:vml" xmlns:wp14="http://schemas.microsoft.com/office/word/2010/wordprocessingDrawing" xmlns:wp="http://schemas.openxmlformats.org/drawingml/2006/wordprocessingDrawing" xmlns:w="http://schemas.openxmlformats.org/wordprocessingml/2006/main" xmlns:w14="http://schemas.microsoft.com/office/word/2010/wordml" xmlns:w10="urn:schemas-microsoft-com:office:word" xmlns:w15="http://schemas.microsoft.com/office/word/2012/wordml" xmlns:wpg="http://schemas.microsoft.com/office/word/2010/wordprocessingGroup" xmlns:wpi="http://schemas.microsoft.com/office/word/2010/wordprocessingInk" xmlns:wne="http://schemas.microsoft.com/office/word/2006/wordml" xmlns:wps="http://schemas.microsoft.com/office/word/2010/wordprocessingShape" xmlns:wpsCustomData="http://www.wps.cn/officeDocument/2013/wpsCustomData" mc:Ignorable="w14 w15 wp14">
+<w:document xmlns:wpc="http://schemas.microsoft.com/office/word/2010/wordprocessingCanvas" xmlns:mc="http://schemas.openxmlformats.org/markup-compatibility/2006" xmlns:o="urn:schemas-microsoft-com:office:office" xmlns:r="http://schemas.openxmlformats.org/officeDocument/2006/relationships" xmlns:m="http://schemas.openxmlformats.org/officeDocument/2006/math" xmlns:v="urn:schemas-microsoft-com:vml" xmlns:wp14="http://schemas.microsoft.com/office/word/2010/wordprocessingDrawing" xmlns:wp="http://schemas.openxmlformats.org/drawingml/2006/wordprocessingDrawing" xmlns:w10="urn:schemas-microsoft-com:office:word" xmlns:w="http://schemas.openxmlformats.org/wordprocessingml/2006/main" xmlns:w14="http://schemas.microsoft.com/office/word/2010/wordml" xmlns:wpg="http://schemas.microsoft.com/office/word/2010/wordprocessingGroup" xmlns:wpi="http://schemas.microsoft.com/office/word/2010/wordprocessingInk" xmlns:wne="http://schemas.microsoft.com/office/word/2006/wordml" xmlns:wps="http://schemas.microsoft.com/office/word/2010/wordprocessingShape" mc:Ignorable="w14 wp14">
   <w:body>
     <w:p>
       <w:pPr>
@@ -8,7 +8,7 @@
           <w:ilvl w:val="0"/>
           <w:numId w:val="1"/>
         </w:numPr>
-        <w:ind w:left="422" w:hanging="422" w:hangingChars="200"/>
+        <w:ind w:left="422" w:hangingChars="200" w:hanging="422"/>
         <w:jc w:val="left"/>
         <w:outlineLvl w:val="0"/>
         <w:rPr>
@@ -28,15 +28,75 @@
         <w:rPr>
           <w:rFonts w:hint="eastAsia"/>
         </w:rPr>
-        <w:t>异常：没有找到相关Spring框架jar包</w:t>
-      </w:r>
-    </w:p>
-    <w:p>
-      <w:r>
-        <w:rPr>
-          <w:rFonts w:hint="eastAsia"/>
-        </w:rPr>
-        <w:t>原因：在主目录设置Add as Library以后，还要在Project Structure里检查lib是否添加进来，否则就报这个异常</w:t>
+        <w:t>异常：没有找到相关</w:t>
+      </w:r>
+      <w:r>
+        <w:rPr>
+          <w:rFonts w:hint="eastAsia"/>
+        </w:rPr>
+        <w:t>Spring</w:t>
+      </w:r>
+      <w:r>
+        <w:rPr>
+          <w:rFonts w:hint="eastAsia"/>
+        </w:rPr>
+        <w:t>框架</w:t>
+      </w:r>
+      <w:r>
+        <w:rPr>
+          <w:rFonts w:hint="eastAsia"/>
+        </w:rPr>
+        <w:t>jar</w:t>
+      </w:r>
+      <w:r>
+        <w:rPr>
+          <w:rFonts w:hint="eastAsia"/>
+        </w:rPr>
+        <w:t>包</w:t>
+      </w:r>
+    </w:p>
+    <w:p>
+      <w:r>
+        <w:rPr>
+          <w:rFonts w:hint="eastAsia"/>
+        </w:rPr>
+        <w:t>原因：在主目录设置</w:t>
+      </w:r>
+      <w:r>
+        <w:rPr>
+          <w:rFonts w:hint="eastAsia"/>
+        </w:rPr>
+        <w:t>Add as Library</w:t>
+      </w:r>
+      <w:r>
+        <w:rPr>
+          <w:rFonts w:hint="eastAsia"/>
+        </w:rPr>
+        <w:t>以后，还要在</w:t>
+      </w:r>
+      <w:r>
+        <w:rPr>
+          <w:rFonts w:hint="eastAsia"/>
+        </w:rPr>
+        <w:t>Project Structure</w:t>
+      </w:r>
+      <w:r>
+        <w:rPr>
+          <w:rFonts w:hint="eastAsia"/>
+        </w:rPr>
+        <w:t>里检查</w:t>
+      </w:r>
+      <w:r>
+        <w:rPr>
+          <w:rFonts w:hint="eastAsia"/>
+        </w:rPr>
+        <w:t>lib</w:t>
+      </w:r>
+      <w:r>
+        <w:rPr>
+          <w:rFonts w:hint="eastAsia"/>
+        </w:rPr>
+        <w:t>是否添加进来，否则就报这个异常</w:t>
       </w:r>
     </w:p>
     <w:p/>
@@ -46,7 +106,7 @@
           <w:ilvl w:val="0"/>
           <w:numId w:val="1"/>
         </w:numPr>
-        <w:ind w:left="422" w:hanging="422" w:hangingChars="200"/>
+        <w:ind w:left="422" w:hangingChars="200" w:hanging="422"/>
         <w:outlineLvl w:val="0"/>
         <w:rPr>
           <w:b/>
@@ -57,11 +117,49 @@
           <w:rFonts w:hint="eastAsia"/>
           <w:b/>
         </w:rPr>
-        <w:t>idea无法使用ctrl + shift + R搜索js文件解决办法</w:t>
-      </w:r>
-    </w:p>
-    <w:p>
-      <w:r>
+        <w:t>idea</w:t>
+      </w:r>
+      <w:r>
+        <w:rPr>
+          <w:rFonts w:hint="eastAsia"/>
+          <w:b/>
+        </w:rPr>
+        <w:t>无法使用</w:t>
+      </w:r>
+      <w:r>
+        <w:rPr>
+          <w:rFonts w:hint="eastAsia"/>
+          <w:b/>
+        </w:rPr>
+        <w:t>ctrl + shift + R</w:t>
+      </w:r>
+      <w:r>
+        <w:rPr>
+          <w:rFonts w:hint="eastAsia"/>
+          <w:b/>
+        </w:rPr>
+        <w:t>搜索</w:t>
+      </w:r>
+      <w:r>
+        <w:rPr>
+          <w:rFonts w:hint="eastAsia"/>
+          <w:b/>
+        </w:rPr>
+        <w:t>js</w:t>
+      </w:r>
+      <w:r>
+        <w:rPr>
+          <w:rFonts w:hint="eastAsia"/>
+          <w:b/>
+        </w:rPr>
+        <w:t>文件解决办法</w:t>
+      </w:r>
+    </w:p>
+    <w:p>
+      <w:r>
+        <w:rPr>
+          <w:noProof/>
+        </w:rPr>
         <w:drawing>
           <wp:inline distT="0" distB="0" distL="114300" distR="114300">
             <wp:extent cx="5269865" cy="3015615"/>
@@ -80,7 +178,7 @@
                     </pic:cNvPicPr>
                   </pic:nvPicPr>
                   <pic:blipFill>
-                    <a:blip r:embed="rId4"/>
+                    <a:blip r:embed="rId8"/>
                     <a:stretch>
                       <a:fillRect/>
                     </a:stretch>
@@ -111,7 +209,7 @@
           <w:ilvl w:val="0"/>
           <w:numId w:val="1"/>
         </w:numPr>
-        <w:ind w:left="422" w:hanging="422" w:hangingChars="200"/>
+        <w:ind w:left="422" w:hangingChars="200" w:hanging="422"/>
         <w:outlineLvl w:val="0"/>
         <w:rPr>
           <w:b/>
@@ -122,19 +220,71 @@
           <w:rFonts w:hint="eastAsia"/>
           <w:b/>
         </w:rPr>
-        <w:t>idea的相对路径问题</w:t>
-      </w:r>
-    </w:p>
-    <w:p>
-      <w:r>
-        <w:rPr>
-          <w:rFonts w:hint="eastAsia"/>
-        </w:rPr>
-        <w:t>注意Working directory的值是当前项目的根目录，此目录可更改，下图中并没有设置src为根目录，因此如果程序中相对路径以src为起点则会报错</w:t>
-      </w:r>
-    </w:p>
-    <w:p>
-      <w:r>
+        <w:t>idea</w:t>
+      </w:r>
+      <w:r>
+        <w:rPr>
+          <w:rFonts w:hint="eastAsia"/>
+          <w:b/>
+        </w:rPr>
+        <w:t>的相对路径问题</w:t>
+      </w:r>
+    </w:p>
+    <w:p>
+      <w:r>
+        <w:rPr>
+          <w:rFonts w:hint="eastAsia"/>
+        </w:rPr>
+        <w:t>注意</w:t>
+      </w:r>
+      <w:r>
+        <w:rPr>
+          <w:rFonts w:hint="eastAsia"/>
+        </w:rPr>
+        <w:t xml:space="preserve">Working </w:t>
+      </w:r>
+      <w:r>
+        <w:rPr>
+          <w:rFonts w:hint="eastAsia"/>
+        </w:rPr>
+        <w:t>directory</w:t>
+      </w:r>
+      <w:r>
+        <w:rPr>
+          <w:rFonts w:hint="eastAsia"/>
+        </w:rPr>
+        <w:t>的值是当前项目的根目录，此目录可更改，下图中并没有设置</w:t>
+      </w:r>
+      <w:r>
+        <w:rPr>
+          <w:rFonts w:hint="eastAsia"/>
+        </w:rPr>
+        <w:t>src</w:t>
+      </w:r>
+      <w:r>
+        <w:rPr>
+          <w:rFonts w:hint="eastAsia"/>
+        </w:rPr>
+        <w:t>为根目录，因此如果程序中相对路径以</w:t>
+      </w:r>
+      <w:r>
+        <w:rPr>
+          <w:rFonts w:hint="eastAsia"/>
+        </w:rPr>
+        <w:t>src</w:t>
+      </w:r>
+      <w:r>
+        <w:rPr>
+          <w:rFonts w:hint="eastAsia"/>
+        </w:rPr>
+        <w:t>为起点则会报错</w:t>
+      </w:r>
+    </w:p>
+    <w:p>
+      <w:r>
+        <w:rPr>
+          <w:noProof/>
+        </w:rPr>
         <w:drawing>
           <wp:inline distT="0" distB="0" distL="114300" distR="114300">
             <wp:extent cx="5270500" cy="2484120"/>
@@ -153,7 +303,7 @@
                     </pic:cNvPicPr>
                   </pic:nvPicPr>
                   <pic:blipFill>
-                    <a:blip r:embed="rId5"/>
+                    <a:blip r:embed="rId9"/>
                     <a:stretch>
                       <a:fillRect/>
                     </a:stretch>
@@ -181,12 +331,12 @@
     <w:p/>
     <w:p>
       <w:pPr>
-        <w:pStyle w:val="9"/>
+        <w:pStyle w:val="a7"/>
         <w:numPr>
           <w:ilvl w:val="0"/>
           <w:numId w:val="1"/>
         </w:numPr>
-        <w:ind w:left="422" w:hanging="422" w:hangingChars="200"/>
+        <w:ind w:left="422" w:hangingChars="200" w:hanging="422"/>
         <w:jc w:val="left"/>
         <w:outlineLvl w:val="0"/>
       </w:pPr>
@@ -195,13 +345,60 @@
           <w:rFonts w:hint="eastAsia"/>
           <w:b/>
         </w:rPr>
-        <w:t>idea每次重新启动Tomcat项目，要设置成重新打war包，否则代码的更改不会显示，</w:t>
-      </w:r>
-      <w:r>
-        <w:rPr>
-          <w:rFonts w:hint="eastAsia"/>
-        </w:rPr>
-        <w:t>而是一直显示老的war包部署的结果</w:t>
+        <w:t>idea</w:t>
+      </w:r>
+      <w:r>
+        <w:rPr>
+          <w:rFonts w:hint="eastAsia"/>
+          <w:b/>
+        </w:rPr>
+        <w:t>每次重新启动</w:t>
+      </w:r>
+      <w:r>
+        <w:rPr>
+          <w:rFonts w:hint="eastAsia"/>
+          <w:b/>
+        </w:rPr>
+        <w:t>Tomcat</w:t>
+      </w:r>
+      <w:r>
+        <w:rPr>
+          <w:rFonts w:hint="eastAsia"/>
+          <w:b/>
+        </w:rPr>
+        <w:t>项目，要设置成重新打</w:t>
+      </w:r>
+      <w:r>
+        <w:rPr>
+          <w:rFonts w:hint="eastAsia"/>
+          <w:b/>
+        </w:rPr>
+        <w:t>war</w:t>
+      </w:r>
+      <w:r>
+        <w:rPr>
+          <w:rFonts w:hint="eastAsia"/>
+          <w:b/>
+        </w:rPr>
+        <w:t>包，否则代码的更改不会显示，</w:t>
+      </w:r>
+      <w:r>
+        <w:rPr>
+          <w:rFonts w:hint="eastAsia"/>
+        </w:rPr>
+        <w:t>而是一直显示老的</w:t>
+      </w:r>
+      <w:r>
+        <w:rPr>
+          <w:rFonts w:hint="eastAsia"/>
+        </w:rPr>
+        <w:t>war</w:t>
+      </w:r>
+      <w:r>
+        <w:rPr>
+          <w:rFonts w:hint="eastAsia"/>
+        </w:rPr>
+        <w:t>包部署的结果</w:t>
       </w:r>
     </w:p>
     <w:p>
@@ -212,7 +409,31 @@
         <w:rPr>
           <w:rFonts w:hint="eastAsia"/>
         </w:rPr>
-        <w:t xml:space="preserve">Run--&gt;Edit Configuration --&gt;Before Launch : 去掉Build, 要选Build </w:t>
+        <w:t xml:space="preserve">Run--&gt;Edit Configuration --&gt;Before Launch : </w:t>
+      </w:r>
+      <w:r>
+        <w:rPr>
+          <w:rFonts w:hint="eastAsia"/>
+        </w:rPr>
+        <w:t>去掉</w:t>
+      </w:r>
+      <w:r>
+        <w:rPr>
+          <w:rFonts w:hint="eastAsia"/>
+        </w:rPr>
+        <w:t xml:space="preserve">Build, </w:t>
+      </w:r>
+      <w:r>
+        <w:rPr>
+          <w:rFonts w:hint="eastAsia"/>
+        </w:rPr>
+        <w:t>要选</w:t>
+      </w:r>
+      <w:r>
+        <w:rPr>
+          <w:rFonts w:hint="eastAsia"/>
+        </w:rPr>
+        <w:t xml:space="preserve">Build </w:t>
       </w:r>
       <w:r>
         <w:t>“</w:t>
@@ -230,7 +451,25 @@
         <w:rPr>
           <w:rFonts w:hint="eastAsia"/>
         </w:rPr>
-        <w:t xml:space="preserve"> artifact ,表示每次启动服务器重新打 war包进行部署</w:t>
+        <w:t xml:space="preserve"> artifact ,</w:t>
+      </w:r>
+      <w:r>
+        <w:rPr>
+          <w:rFonts w:hint="eastAsia"/>
+        </w:rPr>
+        <w:t>表示每次启动服务器重新打</w:t>
+      </w:r>
+      <w:r>
+        <w:rPr>
+          <w:rFonts w:hint="eastAsia"/>
+        </w:rPr>
+        <w:t xml:space="preserve"> war</w:t>
+      </w:r>
+      <w:r>
+        <w:rPr>
+          <w:rFonts w:hint="eastAsia"/>
+        </w:rPr>
+        <w:t>包进行部署</w:t>
       </w:r>
     </w:p>
     <w:p>
@@ -238,6 +477,10 @@
         <w:jc w:val="left"/>
       </w:pPr>
       <w:r>
+        <w:rPr>
+          <w:noProof/>
+        </w:rPr>
+        <w:lastRenderedPageBreak/>
         <w:drawing>
           <wp:inline distT="0" distB="0" distL="114300" distR="114300">
             <wp:extent cx="5267960" cy="3235960"/>
@@ -256,7 +499,7 @@
                     </pic:cNvPicPr>
                   </pic:nvPicPr>
                   <pic:blipFill>
-                    <a:blip r:embed="rId6"/>
+                    <a:blip r:embed="rId10"/>
                     <a:stretch>
                       <a:fillRect/>
                     </a:stretch>
@@ -288,7 +531,7 @@
     </w:p>
     <w:p>
       <w:pPr>
-        <w:pStyle w:val="9"/>
+        <w:pStyle w:val="a7"/>
         <w:numPr>
           <w:ilvl w:val="0"/>
           <w:numId w:val="1"/>
@@ -304,13 +547,19 @@
         <w:rPr>
           <w:b/>
         </w:rPr>
-        <w:t>idea快捷键冲突解决方案</w:t>
-      </w:r>
-    </w:p>
-    <w:p>
-      <w:pPr>
-        <w:pStyle w:val="9"/>
-        <w:ind w:left="420" w:firstLine="0" w:firstLineChars="0"/>
+        <w:t>idea</w:t>
+      </w:r>
+      <w:r>
+        <w:rPr>
+          <w:b/>
+        </w:rPr>
+        <w:t>快捷键冲突解决方案</w:t>
+      </w:r>
+    </w:p>
+    <w:p>
+      <w:pPr>
+        <w:pStyle w:val="a7"/>
+        <w:ind w:left="420" w:firstLineChars="0" w:firstLine="0"/>
         <w:jc w:val="left"/>
       </w:pPr>
       <w:r>
@@ -320,19 +569,55 @@
         <w:rPr>
           <w:rFonts w:hint="eastAsia"/>
         </w:rPr>
-        <w:t>Ctrl + Shift + F 全局查找与Win10简繁切换冲突，把Win10的取消</w:t>
-      </w:r>
-    </w:p>
-    <w:p>
-      <w:pPr>
-        <w:pStyle w:val="9"/>
-        <w:ind w:left="420" w:firstLine="0" w:firstLineChars="0"/>
+        <w:t xml:space="preserve">Ctrl + </w:t>
+      </w:r>
+      <w:r>
+        <w:rPr>
+          <w:rFonts w:hint="eastAsia"/>
+        </w:rPr>
+        <w:t xml:space="preserve">Shift + F </w:t>
+      </w:r>
+      <w:r>
+        <w:rPr>
+          <w:rFonts w:hint="eastAsia"/>
+        </w:rPr>
+        <w:t>全局查找与</w:t>
+      </w:r>
+      <w:r>
+        <w:rPr>
+          <w:rFonts w:hint="eastAsia"/>
+        </w:rPr>
+        <w:t>Win10</w:t>
+      </w:r>
+      <w:r>
+        <w:rPr>
+          <w:rFonts w:hint="eastAsia"/>
+        </w:rPr>
+        <w:t>简繁切换冲突，把</w:t>
+      </w:r>
+      <w:r>
+        <w:rPr>
+          <w:rFonts w:hint="eastAsia"/>
+        </w:rPr>
+        <w:t>Win10</w:t>
+      </w:r>
+      <w:r>
+        <w:rPr>
+          <w:rFonts w:hint="eastAsia"/>
+        </w:rPr>
+        <w:t>的取消</w:t>
+      </w:r>
+    </w:p>
+    <w:p>
+      <w:pPr>
+        <w:pStyle w:val="a7"/>
+        <w:ind w:left="420" w:firstLineChars="0" w:firstLine="0"/>
         <w:jc w:val="left"/>
       </w:pPr>
     </w:p>
     <w:p>
       <w:pPr>
-        <w:pStyle w:val="9"/>
+        <w:pStyle w:val="a7"/>
         <w:numPr>
           <w:ilvl w:val="0"/>
           <w:numId w:val="1"/>
@@ -362,38 +647,52 @@
         <w:rPr>
           <w:rFonts w:hint="eastAsia"/>
         </w:rPr>
-        <w:t>dea的项目需设置好工作路径，否则使用io流或者项目上传图片时找不到路径出现FileNotFoundException</w:t>
-      </w:r>
-    </w:p>
-    <w:p>
-      <w:r>
-        <w:fldChar w:fldCharType="begin"/>
-      </w:r>
-      <w:r>
-        <w:instrText xml:space="preserve"> HYPERLINK "https://blog.csdn.net/m0_37787662/article/details/103883048" </w:instrText>
-      </w:r>
-      <w:r>
-        <w:fldChar w:fldCharType="separate"/>
-      </w:r>
-      <w:r>
-        <w:rPr>
-          <w:rStyle w:val="7"/>
-        </w:rPr>
-        <w:t>https://blog.csdn.net/m0_37787662/article/details/103883048</w:t>
-      </w:r>
-      <w:r>
-        <w:rPr>
-          <w:rStyle w:val="7"/>
-        </w:rPr>
-        <w:fldChar w:fldCharType="end"/>
-      </w:r>
-    </w:p>
-    <w:p>
-      <w:pPr>
-        <w:pStyle w:val="9"/>
-        <w:ind w:left="360" w:firstLine="0" w:firstLineChars="0"/>
-      </w:pPr>
-      <w:r>
+        <w:t>dea</w:t>
+      </w:r>
+      <w:r>
+        <w:rPr>
+          <w:rFonts w:hint="eastAsia"/>
+        </w:rPr>
+        <w:t>的项目需设置好工作路径，否则使用</w:t>
+      </w:r>
+      <w:r>
+        <w:rPr>
+          <w:rFonts w:hint="eastAsia"/>
+        </w:rPr>
+        <w:t>io</w:t>
+      </w:r>
+      <w:r>
+        <w:rPr>
+          <w:rFonts w:hint="eastAsia"/>
+        </w:rPr>
+        <w:t>流或者项目上传图片时找不到路径出现</w:t>
+      </w:r>
+      <w:r>
+        <w:rPr>
+          <w:rFonts w:hint="eastAsia"/>
+        </w:rPr>
+        <w:t>FileNotFoundException</w:t>
+      </w:r>
+    </w:p>
+    <w:p>
+      <w:hyperlink r:id="rId11" w:history="1">
+        <w:r>
+          <w:rPr>
+            <w:rStyle w:val="a6"/>
+          </w:rPr>
+          <w:t>https://blog.csdn.net/m0_37787662/article/details/103883048</w:t>
+        </w:r>
+      </w:hyperlink>
+    </w:p>
+    <w:p>
+      <w:pPr>
+        <w:pStyle w:val="a7"/>
+        <w:ind w:left="360" w:firstLineChars="0" w:firstLine="0"/>
+      </w:pPr>
+      <w:r>
+        <w:rPr>
+          <w:noProof/>
+        </w:rPr>
         <w:drawing>
           <wp:inline distT="0" distB="0" distL="0" distR="0">
             <wp:extent cx="5274310" cy="3284855"/>
@@ -412,7 +711,7 @@
                     </pic:cNvPicPr>
                   </pic:nvPicPr>
                   <pic:blipFill>
-                    <a:blip r:embed="rId7"/>
+                    <a:blip r:embed="rId12"/>
                     <a:stretch>
                       <a:fillRect/>
                     </a:stretch>
@@ -435,7 +734,7 @@
     </w:p>
     <w:p>
       <w:pPr>
-        <w:pStyle w:val="9"/>
+        <w:pStyle w:val="a7"/>
         <w:numPr>
           <w:ilvl w:val="0"/>
           <w:numId w:val="1"/>
@@ -451,78 +750,77 @@
           <w:rFonts w:hint="eastAsia"/>
           <w:b/>
         </w:rPr>
-        <w:t>maven模块加入web目录</w:t>
-      </w:r>
-    </w:p>
-    <w:p>
-      <w:pPr>
-        <w:rPr>
-          <w:rFonts w:ascii="仿宋" w:hAnsi="仿宋" w:eastAsia="仿宋" w:cs="仿宋"/>
+        <w:t>maven</w:t>
+      </w:r>
+      <w:r>
+        <w:rPr>
+          <w:rFonts w:hint="eastAsia"/>
+          <w:b/>
+        </w:rPr>
+        <w:t>模块加入</w:t>
+      </w:r>
+      <w:r>
+        <w:rPr>
+          <w:rFonts w:hint="eastAsia"/>
+          <w:b/>
+        </w:rPr>
+        <w:t>web</w:t>
+      </w:r>
+      <w:r>
+        <w:rPr>
+          <w:rFonts w:hint="eastAsia"/>
+          <w:b/>
+        </w:rPr>
+        <w:t>目录</w:t>
+      </w:r>
+    </w:p>
+    <w:p>
+      <w:pPr>
+        <w:rPr>
+          <w:rFonts w:ascii="仿宋" w:eastAsia="仿宋" w:hAnsi="仿宋" w:cs="仿宋"/>
           <w:sz w:val="24"/>
         </w:rPr>
       </w:pPr>
-      <w:r>
-        <w:fldChar w:fldCharType="begin"/>
-      </w:r>
-      <w:r>
-        <w:instrText xml:space="preserve"> HYPERLINK "https://blog.csdn.net/zhang_m_h/article/details/101374454" </w:instrText>
-      </w:r>
-      <w:r>
-        <w:fldChar w:fldCharType="separate"/>
-      </w:r>
-      <w:r>
-        <w:rPr>
-          <w:rStyle w:val="7"/>
-          <w:rFonts w:hint="eastAsia" w:ascii="仿宋" w:hAnsi="仿宋" w:eastAsia="仿宋" w:cs="仿宋"/>
+      <w:hyperlink r:id="rId13" w:history="1">
+        <w:r>
+          <w:rPr>
+            <w:rStyle w:val="a6"/>
+            <w:rFonts w:ascii="仿宋" w:eastAsia="仿宋" w:hAnsi="仿宋" w:cs="仿宋" w:hint="eastAsia"/>
+            <w:sz w:val="24"/>
+          </w:rPr>
+          <w:t>https://blog.csdn.net/zhang_m_h/article/details/101374454</w:t>
+        </w:r>
+      </w:hyperlink>
+    </w:p>
+    <w:p>
+      <w:pPr>
+        <w:rPr>
+          <w:rFonts w:ascii="仿宋" w:eastAsia="仿宋" w:hAnsi="仿宋" w:cs="仿宋"/>
           <w:sz w:val="24"/>
         </w:rPr>
-        <w:t>https://blog.csdn.net/zhang_m_h/article/details/101374454</w:t>
-      </w:r>
-      <w:r>
-        <w:rPr>
-          <w:rStyle w:val="7"/>
-          <w:rFonts w:hint="eastAsia" w:ascii="仿宋" w:hAnsi="仿宋" w:eastAsia="仿宋" w:cs="仿宋"/>
-          <w:sz w:val="24"/>
-        </w:rPr>
-        <w:fldChar w:fldCharType="end"/>
-      </w:r>
-    </w:p>
-    <w:p>
-      <w:pPr>
-        <w:rPr>
-          <w:rFonts w:ascii="仿宋" w:hAnsi="仿宋" w:eastAsia="仿宋" w:cs="仿宋"/>
-          <w:sz w:val="24"/>
-        </w:rPr>
-      </w:pPr>
-      <w:r>
-        <w:fldChar w:fldCharType="begin"/>
-      </w:r>
-      <w:r>
-        <w:instrText xml:space="preserve"> HYPERLINK "https://blog.csdn.net/qq_43604667/article/details/104544975" </w:instrText>
-      </w:r>
-      <w:r>
-        <w:fldChar w:fldCharType="separate"/>
-      </w:r>
-      <w:r>
-        <w:rPr>
-          <w:rStyle w:val="7"/>
-          <w:rFonts w:hint="eastAsia" w:ascii="仿宋" w:hAnsi="仿宋" w:eastAsia="仿宋" w:cs="仿宋"/>
-          <w:sz w:val="24"/>
-        </w:rPr>
-        <w:t>https://blog.csdn.net/qq_43604667/article/details/104544975</w:t>
-      </w:r>
-      <w:r>
-        <w:rPr>
-          <w:rStyle w:val="7"/>
-          <w:rFonts w:hint="eastAsia" w:ascii="仿宋" w:hAnsi="仿宋" w:eastAsia="仿宋" w:cs="仿宋"/>
-          <w:sz w:val="24"/>
-        </w:rPr>
-        <w:fldChar w:fldCharType="end"/>
-      </w:r>
-    </w:p>
-    <w:p>
-      <w:pPr>
-        <w:pStyle w:val="9"/>
+      </w:pPr>
+      <w:hyperlink r:id="rId14" w:history="1">
+        <w:r>
+          <w:rPr>
+            <w:rStyle w:val="a6"/>
+            <w:rFonts w:ascii="仿宋" w:eastAsia="仿宋" w:hAnsi="仿宋" w:cs="仿宋" w:hint="eastAsia"/>
+            <w:sz w:val="24"/>
+          </w:rPr>
+          <w:t>https://blog.csdn.net/qq_43604667/ar</w:t>
+        </w:r>
+        <w:r>
+          <w:rPr>
+            <w:rStyle w:val="a6"/>
+            <w:rFonts w:ascii="仿宋" w:eastAsia="仿宋" w:hAnsi="仿宋" w:cs="仿宋" w:hint="eastAsia"/>
+            <w:sz w:val="24"/>
+          </w:rPr>
+          <w:t>ticle/details/104544975</w:t>
+        </w:r>
+      </w:hyperlink>
+    </w:p>
+    <w:p>
+      <w:pPr>
+        <w:pStyle w:val="a7"/>
         <w:numPr>
           <w:ilvl w:val="0"/>
           <w:numId w:val="1"/>
@@ -544,41 +842,41 @@
     <w:p>
       <w:pPr>
         <w:rPr>
-          <w:rFonts w:ascii="仿宋" w:hAnsi="仿宋" w:eastAsia="仿宋" w:cs="仿宋"/>
+          <w:rFonts w:ascii="仿宋" w:eastAsia="仿宋" w:hAnsi="仿宋" w:cs="仿宋"/>
           <w:sz w:val="24"/>
         </w:rPr>
       </w:pPr>
       <w:r>
         <w:rPr>
-          <w:rFonts w:hint="eastAsia" w:ascii="仿宋" w:hAnsi="仿宋" w:eastAsia="仿宋" w:cs="仿宋"/>
+          <w:rFonts w:ascii="仿宋" w:eastAsia="仿宋" w:hAnsi="仿宋" w:cs="仿宋" w:hint="eastAsia"/>
           <w:sz w:val="24"/>
         </w:rPr>
         <w:t xml:space="preserve">Project Structure </w:t>
       </w:r>
       <w:r>
         <w:rPr>
-          <w:rFonts w:ascii="仿宋" w:hAnsi="仿宋" w:eastAsia="仿宋" w:cs="仿宋"/>
+          <w:rFonts w:ascii="仿宋" w:eastAsia="仿宋" w:hAnsi="仿宋" w:cs="仿宋"/>
           <w:sz w:val="24"/>
         </w:rPr>
         <w:sym w:font="Wingdings" w:char="F0E0"/>
       </w:r>
       <w:r>
         <w:rPr>
-          <w:rFonts w:hint="eastAsia" w:ascii="仿宋" w:hAnsi="仿宋" w:eastAsia="仿宋" w:cs="仿宋"/>
+          <w:rFonts w:ascii="仿宋" w:eastAsia="仿宋" w:hAnsi="仿宋" w:cs="仿宋" w:hint="eastAsia"/>
           <w:sz w:val="24"/>
         </w:rPr>
         <w:t xml:space="preserve"> Project </w:t>
       </w:r>
       <w:r>
         <w:rPr>
-          <w:rFonts w:ascii="仿宋" w:hAnsi="仿宋" w:eastAsia="仿宋" w:cs="仿宋"/>
+          <w:rFonts w:ascii="仿宋" w:eastAsia="仿宋" w:hAnsi="仿宋" w:cs="仿宋"/>
           <w:sz w:val="24"/>
         </w:rPr>
         <w:sym w:font="Wingdings" w:char="F0E0"/>
       </w:r>
       <w:r>
         <w:rPr>
-          <w:rFonts w:hint="eastAsia" w:ascii="仿宋" w:hAnsi="仿宋" w:eastAsia="仿宋" w:cs="仿宋"/>
+          <w:rFonts w:ascii="仿宋" w:eastAsia="仿宋" w:hAnsi="仿宋" w:cs="仿宋" w:hint="eastAsia"/>
           <w:sz w:val="24"/>
         </w:rPr>
         <w:t xml:space="preserve"> Project Name</w:t>
@@ -586,7 +884,7 @@
     </w:p>
     <w:p>
       <w:pPr>
-        <w:pStyle w:val="9"/>
+        <w:pStyle w:val="a7"/>
         <w:numPr>
           <w:ilvl w:val="0"/>
           <w:numId w:val="1"/>
@@ -602,16 +900,26 @@
           <w:rFonts w:hint="eastAsia"/>
           <w:b/>
         </w:rPr>
-        <w:t>idea开启热部署</w:t>
-      </w:r>
-    </w:p>
-    <w:p>
-      <w:pPr>
-        <w:pStyle w:val="9"/>
-        <w:ind w:left="420" w:firstLine="0" w:firstLineChars="0"/>
+        <w:t>idea</w:t>
+      </w:r>
+      <w:r>
+        <w:rPr>
+          <w:rFonts w:hint="eastAsia"/>
+          <w:b/>
+        </w:rPr>
+        <w:t>开启热部署</w:t>
+      </w:r>
+    </w:p>
+    <w:p>
+      <w:pPr>
+        <w:pStyle w:val="a7"/>
+        <w:ind w:left="420" w:firstLineChars="0" w:firstLine="0"/>
         <w:jc w:val="left"/>
       </w:pPr>
       <w:r>
+        <w:rPr>
+          <w:noProof/>
+        </w:rPr>
         <w:drawing>
           <wp:inline distT="0" distB="0" distL="0" distR="0">
             <wp:extent cx="4072890" cy="1946275"/>
@@ -630,7 +938,7 @@
                     </pic:cNvPicPr>
                   </pic:nvPicPr>
                   <pic:blipFill>
-                    <a:blip r:embed="rId8"/>
+                    <a:blip r:embed="rId15"/>
                     <a:stretch>
                       <a:fillRect/>
                     </a:stretch>
@@ -653,37 +961,64 @@
     </w:p>
     <w:p>
       <w:pPr>
-        <w:pStyle w:val="9"/>
-        <w:ind w:left="420" w:firstLine="0" w:firstLineChars="0"/>
+        <w:pStyle w:val="a7"/>
+        <w:ind w:left="420" w:firstLineChars="0" w:firstLine="0"/>
         <w:jc w:val="left"/>
       </w:pPr>
       <w:r>
         <w:rPr>
           <w:rFonts w:hint="eastAsia"/>
         </w:rPr>
-        <w:t>(1)这四个全部勾选</w:t>
-      </w:r>
-    </w:p>
-    <w:p>
-      <w:pPr>
-        <w:pStyle w:val="9"/>
-        <w:ind w:left="420" w:firstLine="0" w:firstLineChars="0"/>
+        <w:t>(1)</w:t>
+      </w:r>
+      <w:r>
+        <w:rPr>
+          <w:rFonts w:hint="eastAsia"/>
+        </w:rPr>
+        <w:t>这四个全部勾选</w:t>
+      </w:r>
+    </w:p>
+    <w:p>
+      <w:pPr>
+        <w:pStyle w:val="a7"/>
+        <w:ind w:left="420" w:firstLineChars="0" w:firstLine="0"/>
         <w:jc w:val="left"/>
       </w:pPr>
       <w:r>
         <w:rPr>
           <w:rFonts w:hint="eastAsia"/>
         </w:rPr>
-        <w:t>(2)双击shift，勾选下面的选项</w:t>
-      </w:r>
-    </w:p>
-    <w:p>
-      <w:pPr>
-        <w:pStyle w:val="9"/>
-        <w:ind w:left="420" w:firstLine="0" w:firstLineChars="0"/>
+        <w:t>(2)</w:t>
+      </w:r>
+      <w:r>
+        <w:rPr>
+          <w:rFonts w:hint="eastAsia"/>
+        </w:rPr>
+        <w:t>双击</w:t>
+      </w:r>
+      <w:r>
+        <w:rPr>
+          <w:rFonts w:hint="eastAsia"/>
+        </w:rPr>
+        <w:t>shift</w:t>
+      </w:r>
+      <w:r>
+        <w:rPr>
+          <w:rFonts w:hint="eastAsia"/>
+        </w:rPr>
+        <w:t>，勾选下面的选项</w:t>
+      </w:r>
+    </w:p>
+    <w:p>
+      <w:pPr>
+        <w:pStyle w:val="a7"/>
+        <w:ind w:left="420" w:firstLineChars="0" w:firstLine="0"/>
         <w:jc w:val="left"/>
       </w:pPr>
       <w:r>
+        <w:rPr>
+          <w:noProof/>
+        </w:rPr>
         <w:drawing>
           <wp:inline distT="0" distB="0" distL="0" distR="0">
             <wp:extent cx="5274310" cy="768350"/>
@@ -702,7 +1037,7 @@
                     </pic:cNvPicPr>
                   </pic:nvPicPr>
                   <pic:blipFill>
-                    <a:blip r:embed="rId9"/>
+                    <a:blip r:embed="rId16"/>
                     <a:stretch>
                       <a:fillRect/>
                     </a:stretch>
@@ -725,18 +1060,29 @@
     </w:p>
     <w:p>
       <w:pPr>
-        <w:pStyle w:val="9"/>
-        <w:ind w:left="420" w:firstLine="0" w:firstLineChars="0"/>
+        <w:pStyle w:val="a7"/>
+        <w:ind w:left="420" w:firstLineChars="0" w:firstLine="0"/>
         <w:jc w:val="left"/>
       </w:pPr>
       <w:r>
         <w:rPr>
           <w:rFonts w:hint="eastAsia"/>
         </w:rPr>
-        <w:t xml:space="preserve">(3)每次在Build </w:t>
-      </w:r>
-      <w:r>
-        <w:rPr/>
+        <w:t>(3)</w:t>
+      </w:r>
+      <w:r>
+        <w:rPr>
+          <w:rFonts w:hint="eastAsia"/>
+        </w:rPr>
+        <w:t>每次在</w:t>
+      </w:r>
+      <w:r>
+        <w:rPr>
+          <w:rFonts w:hint="eastAsia"/>
+        </w:rPr>
+        <w:t xml:space="preserve">Build </w:t>
+      </w:r>
+      <w:r>
         <w:sym w:font="Wingdings" w:char="F0E0"/>
       </w:r>
       <w:r>
@@ -748,14 +1094,14 @@
     </w:p>
     <w:p>
       <w:pPr>
-        <w:pStyle w:val="9"/>
-        <w:ind w:left="420" w:firstLine="0" w:firstLineChars="0"/>
+        <w:pStyle w:val="a7"/>
+        <w:ind w:left="420" w:firstLineChars="0" w:firstLine="0"/>
         <w:jc w:val="left"/>
-        <w:rPr>
-          <w:rFonts w:hint="eastAsia"/>
-        </w:rPr>
-      </w:pPr>
-      <w:r>
+      </w:pPr>
+      <w:r>
+        <w:rPr>
+          <w:noProof/>
+        </w:rPr>
         <w:drawing>
           <wp:inline distT="0" distB="0" distL="0" distR="0">
             <wp:extent cx="3685540" cy="1713865"/>
@@ -774,7 +1120,7 @@
                     </pic:cNvPicPr>
                   </pic:nvPicPr>
                   <pic:blipFill>
-                    <a:blip r:embed="rId10"/>
+                    <a:blip r:embed="rId17"/>
                     <a:stretch>
                       <a:fillRect/>
                     </a:stretch>
@@ -797,17 +1143,14 @@
     </w:p>
     <w:p>
       <w:pPr>
-        <w:pStyle w:val="9"/>
-        <w:ind w:left="420" w:firstLine="0" w:firstLineChars="0"/>
+        <w:pStyle w:val="a7"/>
+        <w:ind w:left="420" w:firstLineChars="0" w:firstLine="0"/>
         <w:jc w:val="left"/>
-        <w:rPr>
-          <w:rFonts w:hint="eastAsia"/>
-        </w:rPr>
-      </w:pPr>
-    </w:p>
-    <w:p>
-      <w:pPr>
-        <w:pStyle w:val="9"/>
+      </w:pPr>
+    </w:p>
+    <w:p>
+      <w:pPr>
+        <w:pStyle w:val="a7"/>
         <w:numPr>
           <w:ilvl w:val="0"/>
           <w:numId w:val="1"/>
@@ -823,79 +1166,70 @@
           <w:rFonts w:hint="eastAsia"/>
           <w:b/>
         </w:rPr>
-        <w:t>maven模块加入web目录</w:t>
-      </w:r>
-    </w:p>
-    <w:p>
-      <w:pPr>
-        <w:rPr>
-          <w:rFonts w:ascii="仿宋" w:hAnsi="仿宋" w:eastAsia="仿宋" w:cs="仿宋"/>
+        <w:t>maven</w:t>
+      </w:r>
+      <w:r>
+        <w:rPr>
+          <w:rFonts w:hint="eastAsia"/>
+          <w:b/>
+        </w:rPr>
+        <w:t>模块加入</w:t>
+      </w:r>
+      <w:r>
+        <w:rPr>
+          <w:rFonts w:hint="eastAsia"/>
+          <w:b/>
+        </w:rPr>
+        <w:t>web</w:t>
+      </w:r>
+      <w:r>
+        <w:rPr>
+          <w:rFonts w:hint="eastAsia"/>
+          <w:b/>
+        </w:rPr>
+        <w:t>目录</w:t>
+      </w:r>
+    </w:p>
+    <w:p>
+      <w:pPr>
+        <w:rPr>
+          <w:rFonts w:ascii="仿宋" w:eastAsia="仿宋" w:hAnsi="仿宋" w:cs="仿宋"/>
           <w:sz w:val="24"/>
         </w:rPr>
       </w:pPr>
-      <w:r>
-        <w:fldChar w:fldCharType="begin"/>
-      </w:r>
-      <w:r>
-        <w:instrText xml:space="preserve"> HYPERLINK "https://blog.csdn.net/zhang_m_h/article/details/101374454" </w:instrText>
-      </w:r>
-      <w:r>
-        <w:fldChar w:fldCharType="separate"/>
-      </w:r>
-      <w:r>
-        <w:rPr>
-          <w:rStyle w:val="7"/>
-          <w:rFonts w:hint="eastAsia" w:ascii="仿宋" w:hAnsi="仿宋" w:eastAsia="仿宋" w:cs="仿宋"/>
+      <w:hyperlink r:id="rId18" w:history="1">
+        <w:r>
+          <w:rPr>
+            <w:rStyle w:val="a6"/>
+            <w:rFonts w:ascii="仿宋" w:eastAsia="仿宋" w:hAnsi="仿宋" w:cs="仿宋" w:hint="eastAsia"/>
+            <w:sz w:val="24"/>
+          </w:rPr>
+          <w:t>https://blog.csdn.net/zhang_m_h/article/details/101374454</w:t>
+        </w:r>
+      </w:hyperlink>
+    </w:p>
+    <w:p>
+      <w:pPr>
+        <w:rPr>
+          <w:rStyle w:val="a6"/>
+          <w:rFonts w:ascii="仿宋" w:eastAsia="仿宋" w:hAnsi="仿宋" w:cs="仿宋"/>
           <w:sz w:val="24"/>
         </w:rPr>
-        <w:t>https://blog.csdn.net/zhang_m_h/article/details/101374454</w:t>
-      </w:r>
-      <w:r>
-        <w:rPr>
-          <w:rStyle w:val="7"/>
-          <w:rFonts w:hint="eastAsia" w:ascii="仿宋" w:hAnsi="仿宋" w:eastAsia="仿宋" w:cs="仿宋"/>
-          <w:sz w:val="24"/>
-        </w:rPr>
-        <w:fldChar w:fldCharType="end"/>
-      </w:r>
-    </w:p>
-    <w:p>
-      <w:pPr>
-        <w:rPr>
-          <w:rStyle w:val="7"/>
-          <w:rFonts w:hint="eastAsia" w:ascii="仿宋" w:hAnsi="仿宋" w:eastAsia="仿宋" w:cs="仿宋"/>
-          <w:sz w:val="24"/>
-        </w:rPr>
-      </w:pPr>
-      <w:r>
-        <w:fldChar w:fldCharType="begin"/>
-      </w:r>
-      <w:r>
-        <w:instrText xml:space="preserve"> HYPERLINK "https://blog.csdn.net/qq_43604667/article/details/104544975" </w:instrText>
-      </w:r>
-      <w:r>
-        <w:fldChar w:fldCharType="separate"/>
-      </w:r>
-      <w:r>
-        <w:rPr>
-          <w:rStyle w:val="7"/>
-          <w:rFonts w:hint="eastAsia" w:ascii="仿宋" w:hAnsi="仿宋" w:eastAsia="仿宋" w:cs="仿宋"/>
-          <w:sz w:val="24"/>
-        </w:rPr>
-        <w:t>https://blog.csdn.net/qq_43604667/article/details/104544975</w:t>
-      </w:r>
-      <w:r>
-        <w:rPr>
-          <w:rStyle w:val="7"/>
-          <w:rFonts w:hint="eastAsia" w:ascii="仿宋" w:hAnsi="仿宋" w:eastAsia="仿宋" w:cs="仿宋"/>
-          <w:sz w:val="24"/>
-        </w:rPr>
-        <w:fldChar w:fldCharType="end"/>
-      </w:r>
-    </w:p>
-    <w:p>
-      <w:pPr>
-        <w:pStyle w:val="9"/>
+      </w:pPr>
+      <w:hyperlink r:id="rId19" w:history="1">
+        <w:r>
+          <w:rPr>
+            <w:rStyle w:val="a6"/>
+            <w:rFonts w:ascii="仿宋" w:eastAsia="仿宋" w:hAnsi="仿宋" w:cs="仿宋" w:hint="eastAsia"/>
+            <w:sz w:val="24"/>
+          </w:rPr>
+          <w:t>https://blog.csdn.net/qq_43604667/article/details/104544975</w:t>
+        </w:r>
+      </w:hyperlink>
+    </w:p>
+    <w:p>
+      <w:pPr>
+        <w:pStyle w:val="a7"/>
         <w:numPr>
           <w:ilvl w:val="0"/>
           <w:numId w:val="1"/>
@@ -911,28 +1245,62 @@
           <w:rFonts w:hint="eastAsia"/>
           <w:b/>
         </w:rPr>
-        <w:t>idea纵向选择</w:t>
-      </w:r>
-    </w:p>
-    <w:p>
-      <w:pPr>
-        <w:pStyle w:val="9"/>
-        <w:ind w:left="420" w:firstLine="0" w:firstLineChars="0"/>
+        <w:t>idea</w:t>
+      </w:r>
+      <w:r>
+        <w:rPr>
+          <w:rFonts w:hint="eastAsia"/>
+          <w:b/>
+        </w:rPr>
+        <w:t>纵向选择</w:t>
+      </w:r>
+    </w:p>
+    <w:p>
+      <w:pPr>
+        <w:pStyle w:val="a7"/>
+        <w:ind w:left="420" w:firstLineChars="0" w:firstLine="0"/>
         <w:jc w:val="left"/>
-        <w:rPr>
-          <w:rFonts w:hint="eastAsia"/>
-        </w:rPr>
-      </w:pPr>
-      <w:r>
-        <w:rPr>
-          <w:rFonts w:hint="eastAsia"/>
-        </w:rPr>
-        <w:t>Alt + 左键 ： 纵向选择，选择后可批量多行输入相同内容</w:t>
-      </w:r>
-    </w:p>
-    <w:p>
-      <w:pPr>
-        <w:pStyle w:val="9"/>
+      </w:pPr>
+      <w:r>
+        <w:rPr>
+          <w:rFonts w:hint="eastAsia"/>
+        </w:rPr>
+        <w:t xml:space="preserve">Alt + </w:t>
+      </w:r>
+      <w:r>
+        <w:rPr>
+          <w:rFonts w:hint="eastAsia"/>
+        </w:rPr>
+        <w:t>左键</w:t>
+      </w:r>
+      <w:r>
+        <w:rPr>
+          <w:rFonts w:hint="eastAsia"/>
+        </w:rPr>
+        <w:t xml:space="preserve"> </w:t>
+      </w:r>
+      <w:r>
+        <w:rPr>
+          <w:rFonts w:hint="eastAsia"/>
+        </w:rPr>
+        <w:t>：</w:t>
+      </w:r>
+      <w:r>
+        <w:rPr>
+          <w:rFonts w:hint="eastAsia"/>
+        </w:rPr>
+        <w:t xml:space="preserve"> </w:t>
+      </w:r>
+      <w:r>
+        <w:rPr>
+          <w:rFonts w:hint="eastAsia"/>
+        </w:rPr>
+        <w:t>纵向选择，选择后可批量多行输入相同内容</w:t>
+      </w:r>
+    </w:p>
+    <w:p>
+      <w:pPr>
+        <w:pStyle w:val="a7"/>
         <w:numPr>
           <w:ilvl w:val="0"/>
           <w:numId w:val="1"/>
@@ -954,38 +1322,64 @@
         <w:rPr>
           <w:rFonts w:hint="eastAsia"/>
           <w:b/>
-          <w:lang w:val="en-US" w:eastAsia="zh-CN"/>
         </w:rPr>
         <w:t>运行时设置参数</w:t>
       </w:r>
     </w:p>
     <w:p>
       <w:pPr>
-        <w:pStyle w:val="9"/>
-        <w:ind w:left="420" w:firstLine="0" w:firstLineChars="0"/>
+        <w:pStyle w:val="a7"/>
+        <w:ind w:left="420" w:firstLineChars="0" w:firstLine="0"/>
         <w:jc w:val="left"/>
-        <w:rPr>
-          <w:rFonts w:hint="default" w:eastAsiaTheme="minorEastAsia"/>
-          <w:lang w:val="en-US" w:eastAsia="zh-CN"/>
-        </w:rPr>
-      </w:pPr>
-      <w:r>
-        <w:rPr>
-          <w:rFonts w:hint="eastAsia"/>
-          <w:lang w:val="en-US" w:eastAsia="zh-CN"/>
-        </w:rPr>
-        <w:t>以下设置完之后，执行Run或Debug即可带着设置的参数</w:t>
-      </w:r>
-      <w:bookmarkStart w:id="0" w:name="_GoBack"/>
-      <w:bookmarkEnd w:id="0"/>
-    </w:p>
-    <w:p>
-      <w:pPr>
-        <w:pStyle w:val="9"/>
-        <w:ind w:left="420" w:firstLine="0" w:firstLineChars="0"/>
+      </w:pPr>
+      <w:r>
+        <w:rPr>
+          <w:rFonts w:hint="eastAsia"/>
+        </w:rPr>
+        <w:t>以下设置完之后</w:t>
+      </w:r>
+      <w:r>
+        <w:rPr>
+          <w:rFonts w:hint="eastAsia"/>
+        </w:rPr>
+        <w:t>，执行</w:t>
+      </w:r>
+      <w:r>
+        <w:rPr>
+          <w:rFonts w:hint="eastAsia"/>
+        </w:rPr>
+        <w:t>Run</w:t>
+      </w:r>
+      <w:r>
+        <w:rPr>
+          <w:rFonts w:hint="eastAsia"/>
+        </w:rPr>
+        <w:t>或</w:t>
+      </w:r>
+      <w:r>
+        <w:rPr>
+          <w:rFonts w:hint="eastAsia"/>
+        </w:rPr>
+        <w:t>Debug</w:t>
+      </w:r>
+      <w:r>
+        <w:rPr>
+          <w:rFonts w:hint="eastAsia"/>
+        </w:rPr>
+        <w:t>即可带着设置的参数</w:t>
+      </w:r>
+    </w:p>
+    <w:p>
+      <w:pPr>
+        <w:pStyle w:val="a7"/>
+        <w:ind w:left="420" w:firstLineChars="0" w:firstLine="0"/>
         <w:jc w:val="left"/>
       </w:pPr>
       <w:r>
+        <w:rPr>
+          <w:noProof/>
+        </w:rPr>
+        <w:lastRenderedPageBreak/>
         <w:drawing>
           <wp:inline distT="0" distB="0" distL="114300" distR="114300">
             <wp:extent cx="5271135" cy="5667375"/>
@@ -1004,7 +1398,7 @@
                     </pic:cNvPicPr>
                   </pic:nvPicPr>
                   <pic:blipFill>
-                    <a:blip r:embed="rId11"/>
+                    <a:blip r:embed="rId20"/>
                     <a:stretch>
                       <a:fillRect/>
                     </a:stretch>
@@ -1031,11 +1425,18 @@
     </w:p>
     <w:p>
       <w:pPr>
-        <w:pStyle w:val="9"/>
-        <w:ind w:left="420" w:firstLine="0" w:firstLineChars="0"/>
+        <w:pStyle w:val="a7"/>
+        <w:ind w:left="420" w:firstLineChars="0" w:firstLine="0"/>
         <w:jc w:val="left"/>
-      </w:pPr>
-      <w:r>
+        <w:rPr>
+          <w:rFonts w:hint="eastAsia"/>
+        </w:rPr>
+      </w:pPr>
+      <w:r>
+        <w:rPr>
+          <w:noProof/>
+        </w:rPr>
+        <w:lastRenderedPageBreak/>
         <w:drawing>
           <wp:inline distT="0" distB="0" distL="114300" distR="114300">
             <wp:extent cx="5269230" cy="5057775"/>
@@ -1054,7 +1455,7 @@
                     </pic:cNvPicPr>
                   </pic:nvPicPr>
                   <pic:blipFill>
-                    <a:blip r:embed="rId12"/>
+                    <a:blip r:embed="rId21"/>
                     <a:stretch>
                       <a:fillRect/>
                     </a:stretch>
@@ -1079,23 +1480,166 @@
         </w:drawing>
       </w:r>
     </w:p>
+    <w:p>
+      <w:pPr>
+        <w:pStyle w:val="a7"/>
+        <w:ind w:left="420" w:firstLineChars="0" w:firstLine="0"/>
+        <w:jc w:val="left"/>
+        <w:rPr>
+          <w:rFonts w:hint="eastAsia"/>
+        </w:rPr>
+      </w:pPr>
+    </w:p>
+    <w:p>
+      <w:pPr>
+        <w:pStyle w:val="a7"/>
+        <w:numPr>
+          <w:ilvl w:val="0"/>
+          <w:numId w:val="1"/>
+        </w:numPr>
+        <w:ind w:firstLineChars="0"/>
+        <w:outlineLvl w:val="0"/>
+        <w:rPr>
+          <w:b/>
+        </w:rPr>
+      </w:pPr>
+      <w:r>
+        <w:rPr>
+          <w:rFonts w:hint="eastAsia"/>
+          <w:b/>
+        </w:rPr>
+        <w:t>idea</w:t>
+      </w:r>
+      <w:r>
+        <w:rPr>
+          <w:rFonts w:hint="eastAsia"/>
+          <w:b/>
+        </w:rPr>
+        <w:t>设置代码版本管理工具自动</w:t>
+      </w:r>
+      <w:r>
+        <w:rPr>
+          <w:rFonts w:hint="eastAsia"/>
+          <w:b/>
+        </w:rPr>
+        <w:t>add</w:t>
+      </w:r>
+      <w:bookmarkStart w:id="0" w:name="_GoBack"/>
+      <w:bookmarkEnd w:id="0"/>
+    </w:p>
+    <w:p>
+      <w:pPr>
+        <w:pStyle w:val="a7"/>
+        <w:ind w:left="420" w:firstLineChars="0" w:firstLine="0"/>
+        <w:jc w:val="left"/>
+        <w:rPr>
+          <w:rFonts w:hint="eastAsia"/>
+        </w:rPr>
+      </w:pPr>
+    </w:p>
+    <w:p>
+      <w:pPr>
+        <w:pStyle w:val="a7"/>
+        <w:ind w:left="420" w:firstLineChars="0" w:firstLine="0"/>
+        <w:jc w:val="left"/>
+      </w:pPr>
+      <w:r>
+        <w:rPr>
+          <w:noProof/>
+        </w:rPr>
+        <w:lastRenderedPageBreak/>
+        <w:drawing>
+          <wp:inline distT="0" distB="0" distL="0" distR="0" wp14:anchorId="37B2285B" wp14:editId="7DE1AEBD">
+            <wp:extent cx="5274310" cy="3333681"/>
+            <wp:effectExtent l="0" t="0" r="2540" b="635"/>
+            <wp:docPr id="10" name="图片 10"/>
+            <wp:cNvGraphicFramePr>
+              <a:graphicFrameLocks xmlns:a="http://schemas.openxmlformats.org/drawingml/2006/main" noChangeAspect="1"/>
+            </wp:cNvGraphicFramePr>
+            <a:graphic xmlns:a="http://schemas.openxmlformats.org/drawingml/2006/main">
+              <a:graphicData uri="http://schemas.openxmlformats.org/drawingml/2006/picture">
+                <pic:pic xmlns:pic="http://schemas.openxmlformats.org/drawingml/2006/picture">
+                  <pic:nvPicPr>
+                    <pic:cNvPr id="0" name=""/>
+                    <pic:cNvPicPr/>
+                  </pic:nvPicPr>
+                  <pic:blipFill>
+                    <a:blip r:embed="rId22"/>
+                    <a:stretch>
+                      <a:fillRect/>
+                    </a:stretch>
+                  </pic:blipFill>
+                  <pic:spPr>
+                    <a:xfrm>
+                      <a:off x="0" y="0"/>
+                      <a:ext cx="5274310" cy="3333681"/>
+                    </a:xfrm>
+                    <a:prstGeom prst="rect">
+                      <a:avLst/>
+                    </a:prstGeom>
+                  </pic:spPr>
+                </pic:pic>
+              </a:graphicData>
+            </a:graphic>
+          </wp:inline>
+        </w:drawing>
+      </w:r>
+    </w:p>
     <w:sectPr>
       <w:pgSz w:w="11906" w:h="16838"/>
       <w:pgMar w:top="1440" w:right="1800" w:bottom="1440" w:left="1800" w:header="851" w:footer="992" w:gutter="0"/>
-      <w:cols w:space="425" w:num="1"/>
-      <w:docGrid w:type="lines" w:linePitch="312" w:charSpace="0"/>
+      <w:cols w:space="425"/>
+      <w:docGrid w:type="lines" w:linePitch="312"/>
     </w:sectPr>
   </w:body>
 </w:document>
 </file>
 
+<file path=word/endnotes.xml><?xml version="1.0" encoding="utf-8"?>
+<w:endnotes xmlns:wpc="http://schemas.microsoft.com/office/word/2010/wordprocessingCanvas" xmlns:mc="http://schemas.openxmlformats.org/markup-compatibility/2006" xmlns:o="urn:schemas-microsoft-com:office:office" xmlns:r="http://schemas.openxmlformats.org/officeDocument/2006/relationships" xmlns:m="http://schemas.openxmlformats.org/officeDocument/2006/math" xmlns:v="urn:schemas-microsoft-com:vml" xmlns:wp14="http://schemas.microsoft.com/office/word/2010/wordprocessingDrawing" xmlns:wp="http://schemas.openxmlformats.org/drawingml/2006/wordprocessingDrawing" xmlns:w10="urn:schemas-microsoft-com:office:word" xmlns:w="http://schemas.openxmlformats.org/wordprocessingml/2006/main" xmlns:w14="http://schemas.microsoft.com/office/word/2010/wordml" xmlns:wpg="http://schemas.microsoft.com/office/word/2010/wordprocessingGroup" xmlns:wpi="http://schemas.microsoft.com/office/word/2010/wordprocessingInk" xmlns:wne="http://schemas.microsoft.com/office/word/2006/wordml" xmlns:wps="http://schemas.microsoft.com/office/word/2010/wordprocessingShape" mc:Ignorable="w14 wp14">
+  <w:endnote w:type="separator" w:id="-1">
+    <w:p>
+      <w:r>
+        <w:separator/>
+      </w:r>
+    </w:p>
+  </w:endnote>
+  <w:endnote w:type="continuationSeparator" w:id="0">
+    <w:p>
+      <w:r>
+        <w:continuationSeparator/>
+      </w:r>
+    </w:p>
+  </w:endnote>
+</w:endnotes>
+</file>
+
+<file path=word/footnotes.xml><?xml version="1.0" encoding="utf-8"?>
+<w:footnotes xmlns:wpc="http://schemas.microsoft.com/office/word/2010/wordprocessingCanvas" xmlns:mc="http://schemas.openxmlformats.org/markup-compatibility/2006" xmlns:o="urn:schemas-microsoft-com:office:office" xmlns:r="http://schemas.openxmlformats.org/officeDocument/2006/relationships" xmlns:m="http://schemas.openxmlformats.org/officeDocument/2006/math" xmlns:v="urn:schemas-microsoft-com:vml" xmlns:wp14="http://schemas.microsoft.com/office/word/2010/wordprocessingDrawing" xmlns:wp="http://schemas.openxmlformats.org/drawingml/2006/wordprocessingDrawing" xmlns:w10="urn:schemas-microsoft-com:office:word" xmlns:w="http://schemas.openxmlformats.org/wordprocessingml/2006/main" xmlns:w14="http://schemas.microsoft.com/office/word/2010/wordml" xmlns:wpg="http://schemas.microsoft.com/office/word/2010/wordprocessingGroup" xmlns:wpi="http://schemas.microsoft.com/office/word/2010/wordprocessingInk" xmlns:wne="http://schemas.microsoft.com/office/word/2006/wordml" xmlns:wps="http://schemas.microsoft.com/office/word/2010/wordprocessingShape" mc:Ignorable="w14 wp14">
+  <w:footnote w:type="separator" w:id="-1">
+    <w:p>
+      <w:r>
+        <w:separator/>
+      </w:r>
+    </w:p>
+  </w:footnote>
+  <w:footnote w:type="continuationSeparator" w:id="0">
+    <w:p>
+      <w:r>
+        <w:continuationSeparator/>
+      </w:r>
+    </w:p>
+  </w:footnote>
+</w:footnotes>
+</file>
+
 <file path=word/numbering.xml><?xml version="1.0" encoding="utf-8"?>
-<w:numbering xmlns:wpc="http://schemas.microsoft.com/office/word/2010/wordprocessingCanvas" xmlns:mc="http://schemas.openxmlformats.org/markup-compatibility/2006" xmlns:o="urn:schemas-microsoft-com:office:office" xmlns:r="http://schemas.openxmlformats.org/officeDocument/2006/relationships" xmlns:m="http://schemas.openxmlformats.org/officeDocument/2006/math" xmlns:v="urn:schemas-microsoft-com:vml" xmlns:wp14="http://schemas.microsoft.com/office/word/2010/wordprocessingDrawing" xmlns:wp="http://schemas.openxmlformats.org/drawingml/2006/wordprocessingDrawing" xmlns:w10="urn:schemas-microsoft-com:office:word" xmlns:w="http://schemas.openxmlformats.org/wordprocessingml/2006/main" xmlns:w14="http://schemas.microsoft.com/office/word/2010/wordml" xmlns:wpg="http://schemas.microsoft.com/office/word/2010/wordprocessingGroup" xmlns:wpi="http://schemas.microsoft.com/office/word/2010/wordprocessingInk" xmlns:wne="http://schemas.microsoft.com/office/word/2006/wordml" xmlns:wps="http://schemas.microsoft.com/office/word/2010/wordprocessingShape" xmlns:wpsCustomData="http://www.wps.cn/officeDocument/2013/wpsCustomData" mc:Ignorable="w14 wp14">
+<w:numbering xmlns:wpc="http://schemas.microsoft.com/office/word/2010/wordprocessingCanvas" xmlns:mc="http://schemas.openxmlformats.org/markup-compatibility/2006" xmlns:o="urn:schemas-microsoft-com:office:office" xmlns:r="http://schemas.openxmlformats.org/officeDocument/2006/relationships" xmlns:m="http://schemas.openxmlformats.org/officeDocument/2006/math" xmlns:v="urn:schemas-microsoft-com:vml" xmlns:wp14="http://schemas.microsoft.com/office/word/2010/wordprocessingDrawing" xmlns:wp="http://schemas.openxmlformats.org/drawingml/2006/wordprocessingDrawing" xmlns:w10="urn:schemas-microsoft-com:office:word" xmlns:w="http://schemas.openxmlformats.org/wordprocessingml/2006/main" xmlns:w14="http://schemas.microsoft.com/office/word/2010/wordml" xmlns:wpg="http://schemas.microsoft.com/office/word/2010/wordprocessingGroup" xmlns:wpi="http://schemas.microsoft.com/office/word/2010/wordprocessingInk" xmlns:wne="http://schemas.microsoft.com/office/word/2006/wordml" xmlns:wps="http://schemas.microsoft.com/office/word/2010/wordprocessingShape" mc:Ignorable="w14 wp14">
   <w:abstractNum w:abstractNumId="0">
     <w:nsid w:val="0DB05988"/>
     <w:multiLevelType w:val="multilevel"/>
     <w:tmpl w:val="0DB05988"/>
-    <w:lvl w:ilvl="0" w:tentative="0">
+    <w:lvl w:ilvl="0">
       <w:start w:val="1"/>
       <w:numFmt w:val="decimal"/>
       <w:lvlText w:val="%1."/>
@@ -1104,7 +1648,7 @@
         <w:ind w:left="420" w:hanging="420"/>
       </w:pPr>
     </w:lvl>
-    <w:lvl w:ilvl="1" w:tentative="0">
+    <w:lvl w:ilvl="1">
       <w:start w:val="1"/>
       <w:numFmt w:val="lowerLetter"/>
       <w:lvlText w:val="%2)"/>
@@ -1113,7 +1657,7 @@
         <w:ind w:left="840" w:hanging="420"/>
       </w:pPr>
     </w:lvl>
-    <w:lvl w:ilvl="2" w:tentative="0">
+    <w:lvl w:ilvl="2">
       <w:start w:val="1"/>
       <w:numFmt w:val="lowerRoman"/>
       <w:lvlText w:val="%3."/>
@@ -1122,7 +1666,7 @@
         <w:ind w:left="1260" w:hanging="420"/>
       </w:pPr>
     </w:lvl>
-    <w:lvl w:ilvl="3" w:tentative="0">
+    <w:lvl w:ilvl="3">
       <w:start w:val="1"/>
       <w:numFmt w:val="decimal"/>
       <w:lvlText w:val="%4."/>
@@ -1131,7 +1675,7 @@
         <w:ind w:left="1680" w:hanging="420"/>
       </w:pPr>
     </w:lvl>
-    <w:lvl w:ilvl="4" w:tentative="0">
+    <w:lvl w:ilvl="4">
       <w:start w:val="1"/>
       <w:numFmt w:val="lowerLetter"/>
       <w:lvlText w:val="%5)"/>
@@ -1140,7 +1684,7 @@
         <w:ind w:left="2100" w:hanging="420"/>
       </w:pPr>
     </w:lvl>
-    <w:lvl w:ilvl="5" w:tentative="0">
+    <w:lvl w:ilvl="5">
       <w:start w:val="1"/>
       <w:numFmt w:val="lowerRoman"/>
       <w:lvlText w:val="%6."/>
@@ -1149,7 +1693,7 @@
         <w:ind w:left="2520" w:hanging="420"/>
       </w:pPr>
     </w:lvl>
-    <w:lvl w:ilvl="6" w:tentative="0">
+    <w:lvl w:ilvl="6">
       <w:start w:val="1"/>
       <w:numFmt w:val="decimal"/>
       <w:lvlText w:val="%7."/>
@@ -1158,7 +1702,7 @@
         <w:ind w:left="2940" w:hanging="420"/>
       </w:pPr>
     </w:lvl>
-    <w:lvl w:ilvl="7" w:tentative="0">
+    <w:lvl w:ilvl="7">
       <w:start w:val="1"/>
       <w:numFmt w:val="lowerLetter"/>
       <w:lvlText w:val="%8)"/>
@@ -1167,7 +1711,7 @@
         <w:ind w:left="3360" w:hanging="420"/>
       </w:pPr>
     </w:lvl>
-    <w:lvl w:ilvl="8" w:tentative="0">
+    <w:lvl w:ilvl="8">
       <w:start w:val="1"/>
       <w:numFmt w:val="lowerRoman"/>
       <w:lvlText w:val="%9."/>
@@ -1184,295 +1728,180 @@
 </file>
 
 <file path=word/styles.xml><?xml version="1.0" encoding="utf-8"?>
-<w:styles xmlns:mc="http://schemas.openxmlformats.org/markup-compatibility/2006" xmlns:o="urn:schemas-microsoft-com:office:office" xmlns:r="http://schemas.openxmlformats.org/officeDocument/2006/relationships" xmlns:m="http://schemas.openxmlformats.org/officeDocument/2006/math" xmlns:v="urn:schemas-microsoft-com:vml" xmlns:w="http://schemas.openxmlformats.org/wordprocessingml/2006/main" xmlns:w14="http://schemas.microsoft.com/office/word/2010/wordml" xmlns:w10="urn:schemas-microsoft-com:office:word" xmlns:sl="http://schemas.openxmlformats.org/schemaLibrary/2006/main" xmlns:wpsCustomData="http://www.wps.cn/officeDocument/2013/wpsCustomData" mc:Ignorable="w14">
+<w:styles xmlns:mc="http://schemas.openxmlformats.org/markup-compatibility/2006" xmlns:r="http://schemas.openxmlformats.org/officeDocument/2006/relationships" xmlns:w="http://schemas.openxmlformats.org/wordprocessingml/2006/main" xmlns:w14="http://schemas.microsoft.com/office/word/2010/wordml" mc:Ignorable="w14">
   <w:docDefaults>
     <w:rPrDefault>
       <w:rPr>
-        <w:rFonts w:asciiTheme="minorHAnsi" w:hAnsiTheme="minorHAnsi" w:eastAsiaTheme="minorEastAsia" w:cstheme="minorBidi"/>
+        <w:rFonts w:asciiTheme="minorHAnsi" w:eastAsiaTheme="minorEastAsia" w:hAnsiTheme="minorHAnsi" w:cstheme="minorBidi"/>
+        <w:lang w:val="en-US" w:eastAsia="zh-CN" w:bidi="ar-SA"/>
       </w:rPr>
     </w:rPrDefault>
     <w:pPrDefault/>
   </w:docDefaults>
-  <w:latentStyles w:count="260" w:defQFormat="0" w:defUnhideWhenUsed="1" w:defSemiHidden="1" w:defUIPriority="99" w:defLockedState="0">
-    <w:lsdException w:qFormat="1" w:unhideWhenUsed="0" w:uiPriority="0" w:semiHidden="0" w:name="Normal"/>
-    <w:lsdException w:qFormat="1" w:unhideWhenUsed="0" w:uiPriority="0" w:semiHidden="0" w:name="heading 1"/>
-    <w:lsdException w:qFormat="1" w:uiPriority="0" w:name="heading 2"/>
-    <w:lsdException w:qFormat="1" w:uiPriority="0" w:name="heading 3"/>
-    <w:lsdException w:qFormat="1" w:uiPriority="0" w:name="heading 4"/>
-    <w:lsdException w:qFormat="1" w:uiPriority="0" w:name="heading 5"/>
-    <w:lsdException w:qFormat="1" w:uiPriority="0" w:name="heading 6"/>
-    <w:lsdException w:qFormat="1" w:uiPriority="0" w:name="heading 7"/>
-    <w:lsdException w:qFormat="1" w:uiPriority="0" w:name="heading 8"/>
-    <w:lsdException w:qFormat="1" w:uiPriority="0" w:name="heading 9"/>
-    <w:lsdException w:unhideWhenUsed="0" w:uiPriority="0" w:semiHidden="0" w:name="index 1"/>
-    <w:lsdException w:unhideWhenUsed="0" w:uiPriority="0" w:semiHidden="0" w:name="index 2"/>
-    <w:lsdException w:unhideWhenUsed="0" w:uiPriority="0" w:semiHidden="0" w:name="index 3"/>
-    <w:lsdException w:unhideWhenUsed="0" w:uiPriority="0" w:semiHidden="0" w:name="index 4"/>
-    <w:lsdException w:unhideWhenUsed="0" w:uiPriority="0" w:semiHidden="0" w:name="index 5"/>
-    <w:lsdException w:unhideWhenUsed="0" w:uiPriority="0" w:semiHidden="0" w:name="index 6"/>
-    <w:lsdException w:unhideWhenUsed="0" w:uiPriority="0" w:semiHidden="0" w:name="index 7"/>
-    <w:lsdException w:unhideWhenUsed="0" w:uiPriority="0" w:semiHidden="0" w:name="index 8"/>
-    <w:lsdException w:unhideWhenUsed="0" w:uiPriority="0" w:semiHidden="0" w:name="index 9"/>
-    <w:lsdException w:unhideWhenUsed="0" w:uiPriority="0" w:semiHidden="0" w:name="toc 1"/>
-    <w:lsdException w:unhideWhenUsed="0" w:uiPriority="0" w:semiHidden="0" w:name="toc 2"/>
-    <w:lsdException w:unhideWhenUsed="0" w:uiPriority="0" w:semiHidden="0" w:name="toc 3"/>
-    <w:lsdException w:unhideWhenUsed="0" w:uiPriority="0" w:semiHidden="0" w:name="toc 4"/>
-    <w:lsdException w:unhideWhenUsed="0" w:uiPriority="0" w:semiHidden="0" w:name="toc 5"/>
-    <w:lsdException w:unhideWhenUsed="0" w:uiPriority="0" w:semiHidden="0" w:name="toc 6"/>
-    <w:lsdException w:unhideWhenUsed="0" w:uiPriority="0" w:semiHidden="0" w:name="toc 7"/>
-    <w:lsdException w:unhideWhenUsed="0" w:uiPriority="0" w:semiHidden="0" w:name="toc 8"/>
-    <w:lsdException w:unhideWhenUsed="0" w:uiPriority="0" w:semiHidden="0" w:name="toc 9"/>
-    <w:lsdException w:unhideWhenUsed="0" w:uiPriority="0" w:semiHidden="0" w:name="Normal Indent"/>
-    <w:lsdException w:unhideWhenUsed="0" w:uiPriority="0" w:semiHidden="0" w:name="footnote text"/>
-    <w:lsdException w:unhideWhenUsed="0" w:uiPriority="0" w:semiHidden="0" w:name="annotation text"/>
-    <w:lsdException w:unhideWhenUsed="0" w:uiPriority="0" w:semiHidden="0" w:name="header"/>
-    <w:lsdException w:qFormat="1" w:unhideWhenUsed="0" w:uiPriority="0" w:semiHidden="0" w:name="footer"/>
-    <w:lsdException w:unhideWhenUsed="0" w:uiPriority="0" w:semiHidden="0" w:name="index heading"/>
-    <w:lsdException w:qFormat="1" w:uiPriority="0" w:name="caption"/>
-    <w:lsdException w:unhideWhenUsed="0" w:uiPriority="0" w:semiHidden="0" w:name="table of figures"/>
-    <w:lsdException w:unhideWhenUsed="0" w:uiPriority="0" w:semiHidden="0" w:name="envelope address"/>
-    <w:lsdException w:unhideWhenUsed="0" w:uiPriority="0" w:semiHidden="0" w:name="envelope return"/>
-    <w:lsdException w:unhideWhenUsed="0" w:uiPriority="0" w:semiHidden="0" w:name="footnote reference"/>
-    <w:lsdException w:unhideWhenUsed="0" w:uiPriority="0" w:semiHidden="0" w:name="annotation reference"/>
-    <w:lsdException w:unhideWhenUsed="0" w:uiPriority="0" w:semiHidden="0" w:name="line number"/>
-    <w:lsdException w:unhideWhenUsed="0" w:uiPriority="0" w:semiHidden="0" w:name="page number"/>
-    <w:lsdException w:unhideWhenUsed="0" w:uiPriority="0" w:semiHidden="0" w:name="endnote reference"/>
-    <w:lsdException w:unhideWhenUsed="0" w:uiPriority="0" w:semiHidden="0" w:name="endnote text"/>
-    <w:lsdException w:unhideWhenUsed="0" w:uiPriority="0" w:semiHidden="0" w:name="table of authorities"/>
-    <w:lsdException w:unhideWhenUsed="0" w:uiPriority="0" w:semiHidden="0" w:name="macro"/>
-    <w:lsdException w:unhideWhenUsed="0" w:uiPriority="0" w:semiHidden="0" w:name="toa heading"/>
-    <w:lsdException w:unhideWhenUsed="0" w:uiPriority="0" w:semiHidden="0" w:name="List"/>
-    <w:lsdException w:unhideWhenUsed="0" w:uiPriority="0" w:semiHidden="0" w:name="List Bullet"/>
-    <w:lsdException w:unhideWhenUsed="0" w:uiPriority="0" w:semiHidden="0" w:name="List Number"/>
-    <w:lsdException w:unhideWhenUsed="0" w:uiPriority="0" w:semiHidden="0" w:name="List 2"/>
-    <w:lsdException w:unhideWhenUsed="0" w:uiPriority="0" w:semiHidden="0" w:name="List 3"/>
-    <w:lsdException w:unhideWhenUsed="0" w:uiPriority="0" w:semiHidden="0" w:name="List 4"/>
-    <w:lsdException w:unhideWhenUsed="0" w:uiPriority="0" w:semiHidden="0" w:name="List 5"/>
-    <w:lsdException w:unhideWhenUsed="0" w:uiPriority="0" w:semiHidden="0" w:name="List Bullet 2"/>
-    <w:lsdException w:unhideWhenUsed="0" w:uiPriority="0" w:semiHidden="0" w:name="List Bullet 3"/>
-    <w:lsdException w:unhideWhenUsed="0" w:uiPriority="0" w:semiHidden="0" w:name="List Bullet 4"/>
-    <w:lsdException w:unhideWhenUsed="0" w:uiPriority="0" w:semiHidden="0" w:name="List Bullet 5"/>
-    <w:lsdException w:unhideWhenUsed="0" w:uiPriority="0" w:semiHidden="0" w:name="List Number 2"/>
-    <w:lsdException w:unhideWhenUsed="0" w:uiPriority="0" w:semiHidden="0" w:name="List Number 3"/>
-    <w:lsdException w:unhideWhenUsed="0" w:uiPriority="0" w:semiHidden="0" w:name="List Number 4"/>
-    <w:lsdException w:unhideWhenUsed="0" w:uiPriority="0" w:semiHidden="0" w:name="List Number 5"/>
-    <w:lsdException w:qFormat="1" w:unhideWhenUsed="0" w:uiPriority="0" w:semiHidden="0" w:name="Title"/>
-    <w:lsdException w:unhideWhenUsed="0" w:uiPriority="0" w:semiHidden="0" w:name="Closing"/>
-    <w:lsdException w:unhideWhenUsed="0" w:uiPriority="0" w:semiHidden="0" w:name="Signature"/>
-    <w:lsdException w:uiPriority="1" w:name="Default Paragraph Font"/>
-    <w:lsdException w:unhideWhenUsed="0" w:uiPriority="0" w:semiHidden="0" w:name="Body Text"/>
-    <w:lsdException w:unhideWhenUsed="0" w:uiPriority="0" w:semiHidden="0" w:name="Body Text Indent"/>
-    <w:lsdException w:unhideWhenUsed="0" w:uiPriority="0" w:semiHidden="0" w:name="List Continue"/>
-    <w:lsdException w:unhideWhenUsed="0" w:uiPriority="0" w:semiHidden="0" w:name="List Continue 2"/>
-    <w:lsdException w:unhideWhenUsed="0" w:uiPriority="0" w:semiHidden="0" w:name="List Continue 3"/>
-    <w:lsdException w:unhideWhenUsed="0" w:uiPriority="0" w:semiHidden="0" w:name="List Continue 4"/>
-    <w:lsdException w:unhideWhenUsed="0" w:uiPriority="0" w:semiHidden="0" w:name="List Continue 5"/>
-    <w:lsdException w:unhideWhenUsed="0" w:uiPriority="0" w:semiHidden="0" w:name="Message Header"/>
-    <w:lsdException w:qFormat="1" w:unhideWhenUsed="0" w:uiPriority="0" w:semiHidden="0" w:name="Subtitle"/>
-    <w:lsdException w:unhideWhenUsed="0" w:uiPriority="0" w:semiHidden="0" w:name="Salutation"/>
-    <w:lsdException w:unhideWhenUsed="0" w:uiPriority="0" w:semiHidden="0" w:name="Date"/>
-    <w:lsdException w:unhideWhenUsed="0" w:uiPriority="0" w:semiHidden="0" w:name="Body Text First Indent"/>
-    <w:lsdException w:unhideWhenUsed="0" w:uiPriority="0" w:semiHidden="0" w:name="Body Text First Indent 2"/>
-    <w:lsdException w:unhideWhenUsed="0" w:uiPriority="0" w:semiHidden="0" w:name="Note Heading"/>
-    <w:lsdException w:unhideWhenUsed="0" w:uiPriority="0" w:semiHidden="0" w:name="Body Text 2"/>
-    <w:lsdException w:unhideWhenUsed="0" w:uiPriority="0" w:semiHidden="0" w:name="Body Text 3"/>
-    <w:lsdException w:unhideWhenUsed="0" w:uiPriority="0" w:semiHidden="0" w:name="Body Text Indent 2"/>
-    <w:lsdException w:unhideWhenUsed="0" w:uiPriority="0" w:semiHidden="0" w:name="Body Text Indent 3"/>
-    <w:lsdException w:unhideWhenUsed="0" w:uiPriority="0" w:semiHidden="0" w:name="Block Text"/>
-    <w:lsdException w:qFormat="1" w:uiPriority="99" w:semiHidden="0" w:name="Hyperlink"/>
-    <w:lsdException w:unhideWhenUsed="0" w:uiPriority="0" w:semiHidden="0" w:name="FollowedHyperlink"/>
-    <w:lsdException w:qFormat="1" w:unhideWhenUsed="0" w:uiPriority="0" w:semiHidden="0" w:name="Strong"/>
-    <w:lsdException w:qFormat="1" w:unhideWhenUsed="0" w:uiPriority="0" w:semiHidden="0" w:name="Emphasis"/>
-    <w:lsdException w:unhideWhenUsed="0" w:uiPriority="0" w:semiHidden="0" w:name="Document Map"/>
-    <w:lsdException w:unhideWhenUsed="0" w:uiPriority="0" w:semiHidden="0" w:name="Plain Text"/>
-    <w:lsdException w:unhideWhenUsed="0" w:uiPriority="0" w:semiHidden="0" w:name="E-mail Signature"/>
-    <w:lsdException w:unhideWhenUsed="0" w:uiPriority="0" w:semiHidden="0" w:name="Normal (Web)"/>
-    <w:lsdException w:unhideWhenUsed="0" w:uiPriority="0" w:semiHidden="0" w:name="HTML Acronym"/>
-    <w:lsdException w:unhideWhenUsed="0" w:uiPriority="0" w:semiHidden="0" w:name="HTML Address"/>
-    <w:lsdException w:unhideWhenUsed="0" w:uiPriority="0" w:semiHidden="0" w:name="HTML Cite"/>
-    <w:lsdException w:unhideWhenUsed="0" w:uiPriority="0" w:semiHidden="0" w:name="HTML Code"/>
-    <w:lsdException w:unhideWhenUsed="0" w:uiPriority="0" w:semiHidden="0" w:name="HTML Definition"/>
-    <w:lsdException w:unhideWhenUsed="0" w:uiPriority="0" w:semiHidden="0" w:name="HTML Keyboard"/>
-    <w:lsdException w:unhideWhenUsed="0" w:uiPriority="0" w:semiHidden="0" w:name="HTML Preformatted"/>
-    <w:lsdException w:unhideWhenUsed="0" w:uiPriority="0" w:semiHidden="0" w:name="HTML Sample"/>
-    <w:lsdException w:unhideWhenUsed="0" w:uiPriority="0" w:semiHidden="0" w:name="HTML Typewriter"/>
-    <w:lsdException w:unhideWhenUsed="0" w:uiPriority="0" w:semiHidden="0" w:name="HTML Variable"/>
-    <w:lsdException w:qFormat="1" w:uiPriority="99" w:name="Normal Table"/>
-    <w:lsdException w:unhideWhenUsed="0" w:uiPriority="0" w:semiHidden="0" w:name="annotation subject"/>
-    <w:lsdException w:unhideWhenUsed="0" w:uiPriority="0" w:semiHidden="0" w:name="Table Simple 1"/>
-    <w:lsdException w:unhideWhenUsed="0" w:uiPriority="0" w:semiHidden="0" w:name="Table Simple 2"/>
-    <w:lsdException w:unhideWhenUsed="0" w:uiPriority="0" w:semiHidden="0" w:name="Table Simple 3"/>
-    <w:lsdException w:unhideWhenUsed="0" w:uiPriority="0" w:semiHidden="0" w:name="Table Classic 1"/>
-    <w:lsdException w:unhideWhenUsed="0" w:uiPriority="0" w:semiHidden="0" w:name="Table Classic 2"/>
-    <w:lsdException w:unhideWhenUsed="0" w:uiPriority="0" w:semiHidden="0" w:name="Table Classic 3"/>
-    <w:lsdException w:unhideWhenUsed="0" w:uiPriority="0" w:semiHidden="0" w:name="Table Classic 4"/>
-    <w:lsdException w:unhideWhenUsed="0" w:uiPriority="0" w:semiHidden="0" w:name="Table Colorful 1"/>
-    <w:lsdException w:unhideWhenUsed="0" w:uiPriority="0" w:semiHidden="0" w:name="Table Colorful 2"/>
-    <w:lsdException w:unhideWhenUsed="0" w:uiPriority="0" w:semiHidden="0" w:name="Table Colorful 3"/>
-    <w:lsdException w:unhideWhenUsed="0" w:uiPriority="0" w:semiHidden="0" w:name="Table Columns 1"/>
-    <w:lsdException w:unhideWhenUsed="0" w:uiPriority="0" w:semiHidden="0" w:name="Table Columns 2"/>
-    <w:lsdException w:unhideWhenUsed="0" w:uiPriority="0" w:semiHidden="0" w:name="Table Columns 3"/>
-    <w:lsdException w:unhideWhenUsed="0" w:uiPriority="0" w:semiHidden="0" w:name="Table Columns 4"/>
-    <w:lsdException w:unhideWhenUsed="0" w:uiPriority="0" w:semiHidden="0" w:name="Table Columns 5"/>
-    <w:lsdException w:unhideWhenUsed="0" w:uiPriority="0" w:semiHidden="0" w:name="Table Grid 1"/>
-    <w:lsdException w:unhideWhenUsed="0" w:uiPriority="0" w:semiHidden="0" w:name="Table Grid 2"/>
-    <w:lsdException w:unhideWhenUsed="0" w:uiPriority="0" w:semiHidden="0" w:name="Table Grid 3"/>
-    <w:lsdException w:unhideWhenUsed="0" w:uiPriority="0" w:semiHidden="0" w:name="Table Grid 4"/>
-    <w:lsdException w:unhideWhenUsed="0" w:uiPriority="0" w:semiHidden="0" w:name="Table Grid 5"/>
-    <w:lsdException w:unhideWhenUsed="0" w:uiPriority="0" w:semiHidden="0" w:name="Table Grid 6"/>
-    <w:lsdException w:unhideWhenUsed="0" w:uiPriority="0" w:semiHidden="0" w:name="Table Grid 7"/>
-    <w:lsdException w:unhideWhenUsed="0" w:uiPriority="0" w:semiHidden="0" w:name="Table Grid 8"/>
-    <w:lsdException w:unhideWhenUsed="0" w:uiPriority="0" w:semiHidden="0" w:name="Table List 1"/>
-    <w:lsdException w:unhideWhenUsed="0" w:uiPriority="0" w:semiHidden="0" w:name="Table List 2"/>
-    <w:lsdException w:unhideWhenUsed="0" w:uiPriority="0" w:semiHidden="0" w:name="Table List 3"/>
-    <w:lsdException w:unhideWhenUsed="0" w:uiPriority="0" w:semiHidden="0" w:name="Table List 4"/>
-    <w:lsdException w:unhideWhenUsed="0" w:uiPriority="0" w:semiHidden="0" w:name="Table List 5"/>
-    <w:lsdException w:unhideWhenUsed="0" w:uiPriority="0" w:semiHidden="0" w:name="Table List 6"/>
-    <w:lsdException w:unhideWhenUsed="0" w:uiPriority="0" w:semiHidden="0" w:name="Table List 7"/>
-    <w:lsdException w:unhideWhenUsed="0" w:uiPriority="0" w:semiHidden="0" w:name="Table List 8"/>
-    <w:lsdException w:unhideWhenUsed="0" w:uiPriority="0" w:semiHidden="0" w:name="Table 3D effects 1"/>
-    <w:lsdException w:unhideWhenUsed="0" w:uiPriority="0" w:semiHidden="0" w:name="Table 3D effects 2"/>
-    <w:lsdException w:unhideWhenUsed="0" w:uiPriority="0" w:semiHidden="0" w:name="Table 3D effects 3"/>
-    <w:lsdException w:unhideWhenUsed="0" w:uiPriority="0" w:semiHidden="0" w:name="Table Contemporary"/>
-    <w:lsdException w:unhideWhenUsed="0" w:uiPriority="0" w:semiHidden="0" w:name="Table Elegant"/>
-    <w:lsdException w:unhideWhenUsed="0" w:uiPriority="0" w:semiHidden="0" w:name="Table Professional"/>
-    <w:lsdException w:unhideWhenUsed="0" w:uiPriority="0" w:semiHidden="0" w:name="Table Subtle 1"/>
-    <w:lsdException w:unhideWhenUsed="0" w:uiPriority="0" w:semiHidden="0" w:name="Table Subtle 2"/>
-    <w:lsdException w:unhideWhenUsed="0" w:uiPriority="0" w:semiHidden="0" w:name="Table Web 1"/>
-    <w:lsdException w:unhideWhenUsed="0" w:uiPriority="0" w:semiHidden="0" w:name="Table Web 2"/>
-    <w:lsdException w:unhideWhenUsed="0" w:uiPriority="0" w:semiHidden="0" w:name="Table Web 3"/>
-    <w:lsdException w:unhideWhenUsed="0" w:uiPriority="0" w:semiHidden="0" w:name="Balloon Text"/>
-    <w:lsdException w:unhideWhenUsed="0" w:uiPriority="0" w:semiHidden="0" w:name="Table Grid"/>
-    <w:lsdException w:unhideWhenUsed="0" w:uiPriority="0" w:semiHidden="0" w:name="Table Theme"/>
-    <w:lsdException w:unhideWhenUsed="0" w:uiPriority="60" w:semiHidden="0" w:name="Light Shading"/>
-    <w:lsdException w:unhideWhenUsed="0" w:uiPriority="61" w:semiHidden="0" w:name="Light List"/>
-    <w:lsdException w:unhideWhenUsed="0" w:uiPriority="62" w:semiHidden="0" w:name="Light Grid"/>
-    <w:lsdException w:unhideWhenUsed="0" w:uiPriority="63" w:semiHidden="0" w:name="Medium Shading 1"/>
-    <w:lsdException w:unhideWhenUsed="0" w:uiPriority="64" w:semiHidden="0" w:name="Medium Shading 2"/>
-    <w:lsdException w:unhideWhenUsed="0" w:uiPriority="65" w:semiHidden="0" w:name="Medium List 1"/>
-    <w:lsdException w:unhideWhenUsed="0" w:uiPriority="66" w:semiHidden="0" w:name="Medium List 2"/>
-    <w:lsdException w:unhideWhenUsed="0" w:uiPriority="67" w:semiHidden="0" w:name="Medium Grid 1"/>
-    <w:lsdException w:unhideWhenUsed="0" w:uiPriority="68" w:semiHidden="0" w:name="Medium Grid 2"/>
-    <w:lsdException w:unhideWhenUsed="0" w:uiPriority="69" w:semiHidden="0" w:name="Medium Grid 3"/>
-    <w:lsdException w:unhideWhenUsed="0" w:uiPriority="70" w:semiHidden="0" w:name="Dark List"/>
-    <w:lsdException w:unhideWhenUsed="0" w:uiPriority="71" w:semiHidden="0" w:name="Colorful Shading"/>
-    <w:lsdException w:unhideWhenUsed="0" w:uiPriority="72" w:semiHidden="0" w:name="Colorful List"/>
-    <w:lsdException w:unhideWhenUsed="0" w:uiPriority="73" w:semiHidden="0" w:name="Colorful Grid"/>
-    <w:lsdException w:unhideWhenUsed="0" w:uiPriority="60" w:semiHidden="0" w:name="Light Shading Accent 1"/>
-    <w:lsdException w:unhideWhenUsed="0" w:uiPriority="61" w:semiHidden="0" w:name="Light List Accent 1"/>
-    <w:lsdException w:unhideWhenUsed="0" w:uiPriority="62" w:semiHidden="0" w:name="Light Grid Accent 1"/>
-    <w:lsdException w:unhideWhenUsed="0" w:uiPriority="63" w:semiHidden="0" w:name="Medium Shading 1 Accent 1"/>
-    <w:lsdException w:unhideWhenUsed="0" w:uiPriority="64" w:semiHidden="0" w:name="Medium Shading 2 Accent 1"/>
-    <w:lsdException w:unhideWhenUsed="0" w:uiPriority="65" w:semiHidden="0" w:name="Medium List 1 Accent 1"/>
-    <w:lsdException w:qFormat="1" w:uiPriority="34" w:semiHidden="0" w:name="List Paragraph"/>
-    <w:lsdException w:unhideWhenUsed="0" w:uiPriority="66" w:semiHidden="0" w:name="Medium List 2 Accent 1"/>
-    <w:lsdException w:unhideWhenUsed="0" w:uiPriority="67" w:semiHidden="0" w:name="Medium Grid 1 Accent 1"/>
-    <w:lsdException w:unhideWhenUsed="0" w:uiPriority="68" w:semiHidden="0" w:name="Medium Grid 2 Accent 1"/>
-    <w:lsdException w:unhideWhenUsed="0" w:uiPriority="69" w:semiHidden="0" w:name="Medium Grid 3 Accent 1"/>
-    <w:lsdException w:unhideWhenUsed="0" w:uiPriority="70" w:semiHidden="0" w:name="Dark List Accent 1"/>
-    <w:lsdException w:unhideWhenUsed="0" w:uiPriority="71" w:semiHidden="0" w:name="Colorful Shading Accent 1"/>
-    <w:lsdException w:unhideWhenUsed="0" w:uiPriority="72" w:semiHidden="0" w:name="Colorful List Accent 1"/>
-    <w:lsdException w:unhideWhenUsed="0" w:uiPriority="73" w:semiHidden="0" w:name="Colorful Grid Accent 1"/>
-    <w:lsdException w:unhideWhenUsed="0" w:uiPriority="60" w:semiHidden="0" w:name="Light Shading Accent 2"/>
-    <w:lsdException w:unhideWhenUsed="0" w:uiPriority="61" w:semiHidden="0" w:name="Light List Accent 2"/>
-    <w:lsdException w:unhideWhenUsed="0" w:uiPriority="62" w:semiHidden="0" w:name="Light Grid Accent 2"/>
-    <w:lsdException w:unhideWhenUsed="0" w:uiPriority="63" w:semiHidden="0" w:name="Medium Shading 1 Accent 2"/>
-    <w:lsdException w:unhideWhenUsed="0" w:uiPriority="64" w:semiHidden="0" w:name="Medium Shading 2 Accent 2"/>
-    <w:lsdException w:unhideWhenUsed="0" w:uiPriority="65" w:semiHidden="0" w:name="Medium List 1 Accent 2"/>
-    <w:lsdException w:unhideWhenUsed="0" w:uiPriority="66" w:semiHidden="0" w:name="Medium List 2 Accent 2"/>
-    <w:lsdException w:unhideWhenUsed="0" w:uiPriority="67" w:semiHidden="0" w:name="Medium Grid 1 Accent 2"/>
-    <w:lsdException w:unhideWhenUsed="0" w:uiPriority="68" w:semiHidden="0" w:name="Medium Grid 2 Accent 2"/>
-    <w:lsdException w:unhideWhenUsed="0" w:uiPriority="69" w:semiHidden="0" w:name="Medium Grid 3 Accent 2"/>
-    <w:lsdException w:unhideWhenUsed="0" w:uiPriority="70" w:semiHidden="0" w:name="Dark List Accent 2"/>
-    <w:lsdException w:unhideWhenUsed="0" w:uiPriority="71" w:semiHidden="0" w:name="Colorful Shading Accent 2"/>
-    <w:lsdException w:unhideWhenUsed="0" w:uiPriority="72" w:semiHidden="0" w:name="Colorful List Accent 2"/>
-    <w:lsdException w:unhideWhenUsed="0" w:uiPriority="73" w:semiHidden="0" w:name="Colorful Grid Accent 2"/>
-    <w:lsdException w:unhideWhenUsed="0" w:uiPriority="60" w:semiHidden="0" w:name="Light Shading Accent 3"/>
-    <w:lsdException w:unhideWhenUsed="0" w:uiPriority="61" w:semiHidden="0" w:name="Light List Accent 3"/>
-    <w:lsdException w:unhideWhenUsed="0" w:uiPriority="62" w:semiHidden="0" w:name="Light Grid Accent 3"/>
-    <w:lsdException w:unhideWhenUsed="0" w:uiPriority="63" w:semiHidden="0" w:name="Medium Shading 1 Accent 3"/>
-    <w:lsdException w:unhideWhenUsed="0" w:uiPriority="64" w:semiHidden="0" w:name="Medium Shading 2 Accent 3"/>
-    <w:lsdException w:unhideWhenUsed="0" w:uiPriority="65" w:semiHidden="0" w:name="Medium List 1 Accent 3"/>
-    <w:lsdException w:unhideWhenUsed="0" w:uiPriority="66" w:semiHidden="0" w:name="Medium List 2 Accent 3"/>
-    <w:lsdException w:unhideWhenUsed="0" w:uiPriority="67" w:semiHidden="0" w:name="Medium Grid 1 Accent 3"/>
-    <w:lsdException w:unhideWhenUsed="0" w:uiPriority="68" w:semiHidden="0" w:name="Medium Grid 2 Accent 3"/>
-    <w:lsdException w:unhideWhenUsed="0" w:uiPriority="69" w:semiHidden="0" w:name="Medium Grid 3 Accent 3"/>
-    <w:lsdException w:unhideWhenUsed="0" w:uiPriority="70" w:semiHidden="0" w:name="Dark List Accent 3"/>
-    <w:lsdException w:unhideWhenUsed="0" w:uiPriority="71" w:semiHidden="0" w:name="Colorful Shading Accent 3"/>
-    <w:lsdException w:unhideWhenUsed="0" w:uiPriority="72" w:semiHidden="0" w:name="Colorful List Accent 3"/>
-    <w:lsdException w:unhideWhenUsed="0" w:uiPriority="73" w:semiHidden="0" w:name="Colorful Grid Accent 3"/>
-    <w:lsdException w:unhideWhenUsed="0" w:uiPriority="60" w:semiHidden="0" w:name="Light Shading Accent 4"/>
-    <w:lsdException w:unhideWhenUsed="0" w:uiPriority="61" w:semiHidden="0" w:name="Light List Accent 4"/>
-    <w:lsdException w:unhideWhenUsed="0" w:uiPriority="62" w:semiHidden="0" w:name="Light Grid Accent 4"/>
-    <w:lsdException w:unhideWhenUsed="0" w:uiPriority="63" w:semiHidden="0" w:name="Medium Shading 1 Accent 4"/>
-    <w:lsdException w:unhideWhenUsed="0" w:uiPriority="64" w:semiHidden="0" w:name="Medium Shading 2 Accent 4"/>
-    <w:lsdException w:unhideWhenUsed="0" w:uiPriority="65" w:semiHidden="0" w:name="Medium List 1 Accent 4"/>
-    <w:lsdException w:unhideWhenUsed="0" w:uiPriority="66" w:semiHidden="0" w:name="Medium List 2 Accent 4"/>
-    <w:lsdException w:unhideWhenUsed="0" w:uiPriority="67" w:semiHidden="0" w:name="Medium Grid 1 Accent 4"/>
-    <w:lsdException w:unhideWhenUsed="0" w:uiPriority="68" w:semiHidden="0" w:name="Medium Grid 2 Accent 4"/>
-    <w:lsdException w:unhideWhenUsed="0" w:uiPriority="69" w:semiHidden="0" w:name="Medium Grid 3 Accent 4"/>
-    <w:lsdException w:unhideWhenUsed="0" w:uiPriority="70" w:semiHidden="0" w:name="Dark List Accent 4"/>
-    <w:lsdException w:unhideWhenUsed="0" w:uiPriority="71" w:semiHidden="0" w:name="Colorful Shading Accent 4"/>
-    <w:lsdException w:unhideWhenUsed="0" w:uiPriority="72" w:semiHidden="0" w:name="Colorful List Accent 4"/>
-    <w:lsdException w:unhideWhenUsed="0" w:uiPriority="73" w:semiHidden="0" w:name="Colorful Grid Accent 4"/>
-    <w:lsdException w:unhideWhenUsed="0" w:uiPriority="60" w:semiHidden="0" w:name="Light Shading Accent 5"/>
-    <w:lsdException w:unhideWhenUsed="0" w:uiPriority="61" w:semiHidden="0" w:name="Light List Accent 5"/>
-    <w:lsdException w:unhideWhenUsed="0" w:uiPriority="62" w:semiHidden="0" w:name="Light Grid Accent 5"/>
-    <w:lsdException w:unhideWhenUsed="0" w:uiPriority="63" w:semiHidden="0" w:name="Medium Shading 1 Accent 5"/>
-    <w:lsdException w:unhideWhenUsed="0" w:uiPriority="64" w:semiHidden="0" w:name="Medium Shading 2 Accent 5"/>
-    <w:lsdException w:unhideWhenUsed="0" w:uiPriority="65" w:semiHidden="0" w:name="Medium List 1 Accent 5"/>
-    <w:lsdException w:unhideWhenUsed="0" w:uiPriority="66" w:semiHidden="0" w:name="Medium List 2 Accent 5"/>
-    <w:lsdException w:unhideWhenUsed="0" w:uiPriority="67" w:semiHidden="0" w:name="Medium Grid 1 Accent 5"/>
-    <w:lsdException w:unhideWhenUsed="0" w:uiPriority="68" w:semiHidden="0" w:name="Medium Grid 2 Accent 5"/>
-    <w:lsdException w:unhideWhenUsed="0" w:uiPriority="69" w:semiHidden="0" w:name="Medium Grid 3 Accent 5"/>
-    <w:lsdException w:unhideWhenUsed="0" w:uiPriority="70" w:semiHidden="0" w:name="Dark List Accent 5"/>
-    <w:lsdException w:unhideWhenUsed="0" w:uiPriority="71" w:semiHidden="0" w:name="Colorful Shading Accent 5"/>
-    <w:lsdException w:unhideWhenUsed="0" w:uiPriority="72" w:semiHidden="0" w:name="Colorful List Accent 5"/>
-    <w:lsdException w:unhideWhenUsed="0" w:uiPriority="73" w:semiHidden="0" w:name="Colorful Grid Accent 5"/>
-    <w:lsdException w:unhideWhenUsed="0" w:uiPriority="60" w:semiHidden="0" w:name="Light Shading Accent 6"/>
-    <w:lsdException w:unhideWhenUsed="0" w:uiPriority="61" w:semiHidden="0" w:name="Light List Accent 6"/>
-    <w:lsdException w:unhideWhenUsed="0" w:uiPriority="62" w:semiHidden="0" w:name="Light Grid Accent 6"/>
-    <w:lsdException w:unhideWhenUsed="0" w:uiPriority="63" w:semiHidden="0" w:name="Medium Shading 1 Accent 6"/>
-    <w:lsdException w:unhideWhenUsed="0" w:uiPriority="64" w:semiHidden="0" w:name="Medium Shading 2 Accent 6"/>
-    <w:lsdException w:unhideWhenUsed="0" w:uiPriority="65" w:semiHidden="0" w:name="Medium List 1 Accent 6"/>
-    <w:lsdException w:unhideWhenUsed="0" w:uiPriority="66" w:semiHidden="0" w:name="Medium List 2 Accent 6"/>
-    <w:lsdException w:unhideWhenUsed="0" w:uiPriority="67" w:semiHidden="0" w:name="Medium Grid 1 Accent 6"/>
-    <w:lsdException w:unhideWhenUsed="0" w:uiPriority="68" w:semiHidden="0" w:name="Medium Grid 2 Accent 6"/>
-    <w:lsdException w:unhideWhenUsed="0" w:uiPriority="69" w:semiHidden="0" w:name="Medium Grid 3 Accent 6"/>
-    <w:lsdException w:unhideWhenUsed="0" w:uiPriority="70" w:semiHidden="0" w:name="Dark List Accent 6"/>
-    <w:lsdException w:unhideWhenUsed="0" w:uiPriority="71" w:semiHidden="0" w:name="Colorful Shading Accent 6"/>
-    <w:lsdException w:unhideWhenUsed="0" w:uiPriority="72" w:semiHidden="0" w:name="Colorful List Accent 6"/>
-    <w:lsdException w:unhideWhenUsed="0" w:uiPriority="73" w:semiHidden="0" w:name="Colorful Grid Accent 6"/>
+  <w:latentStyles w:defLockedState="0" w:defUIPriority="0" w:defSemiHidden="0" w:defUnhideWhenUsed="0" w:defQFormat="0" w:count="267">
+    <w:lsdException w:name="Normal" w:qFormat="1"/>
+    <w:lsdException w:name="heading 1" w:qFormat="1"/>
+    <w:lsdException w:name="heading 2" w:semiHidden="1" w:unhideWhenUsed="1" w:qFormat="1"/>
+    <w:lsdException w:name="heading 3" w:semiHidden="1" w:unhideWhenUsed="1" w:qFormat="1"/>
+    <w:lsdException w:name="heading 4" w:semiHidden="1" w:unhideWhenUsed="1" w:qFormat="1"/>
+    <w:lsdException w:name="heading 5" w:semiHidden="1" w:unhideWhenUsed="1" w:qFormat="1"/>
+    <w:lsdException w:name="heading 6" w:semiHidden="1" w:unhideWhenUsed="1" w:qFormat="1"/>
+    <w:lsdException w:name="heading 7" w:semiHidden="1" w:unhideWhenUsed="1" w:qFormat="1"/>
+    <w:lsdException w:name="heading 8" w:semiHidden="1" w:unhideWhenUsed="1" w:qFormat="1"/>
+    <w:lsdException w:name="heading 9" w:semiHidden="1" w:unhideWhenUsed="1" w:qFormat="1"/>
+    <w:lsdException w:name="footer" w:qFormat="1"/>
+    <w:lsdException w:name="caption" w:semiHidden="1" w:unhideWhenUsed="1" w:qFormat="1"/>
+    <w:lsdException w:name="Title" w:qFormat="1"/>
+    <w:lsdException w:name="Default Paragraph Font" w:semiHidden="1" w:uiPriority="1" w:unhideWhenUsed="1"/>
+    <w:lsdException w:name="Subtitle" w:qFormat="1"/>
+    <w:lsdException w:name="Hyperlink" w:uiPriority="99" w:unhideWhenUsed="1" w:qFormat="1"/>
+    <w:lsdException w:name="Strong" w:qFormat="1"/>
+    <w:lsdException w:name="Emphasis" w:qFormat="1"/>
+    <w:lsdException w:name="HTML Top of Form" w:semiHidden="1" w:uiPriority="99" w:unhideWhenUsed="1"/>
+    <w:lsdException w:name="HTML Bottom of Form" w:semiHidden="1" w:uiPriority="99" w:unhideWhenUsed="1"/>
+    <w:lsdException w:name="Normal Table" w:semiHidden="1" w:uiPriority="99" w:unhideWhenUsed="1" w:qFormat="1"/>
+    <w:lsdException w:name="No List" w:semiHidden="1" w:uiPriority="99" w:unhideWhenUsed="1"/>
+    <w:lsdException w:name="Outline List 1" w:semiHidden="1" w:uiPriority="99" w:unhideWhenUsed="1"/>
+    <w:lsdException w:name="Outline List 2" w:semiHidden="1" w:uiPriority="99" w:unhideWhenUsed="1"/>
+    <w:lsdException w:name="Outline List 3" w:semiHidden="1" w:uiPriority="99" w:unhideWhenUsed="1"/>
+    <w:lsdException w:name="Placeholder Text" w:semiHidden="1" w:uiPriority="99" w:unhideWhenUsed="1"/>
+    <w:lsdException w:name="No Spacing" w:semiHidden="1" w:uiPriority="99" w:unhideWhenUsed="1"/>
+    <w:lsdException w:name="Light Shading" w:uiPriority="60"/>
+    <w:lsdException w:name="Light List" w:uiPriority="61"/>
+    <w:lsdException w:name="Light Grid" w:uiPriority="62"/>
+    <w:lsdException w:name="Medium Shading 1" w:uiPriority="63"/>
+    <w:lsdException w:name="Medium Shading 2" w:uiPriority="64"/>
+    <w:lsdException w:name="Medium List 1" w:uiPriority="65"/>
+    <w:lsdException w:name="Medium List 2" w:uiPriority="66"/>
+    <w:lsdException w:name="Medium Grid 1" w:uiPriority="67"/>
+    <w:lsdException w:name="Medium Grid 2" w:uiPriority="68"/>
+    <w:lsdException w:name="Medium Grid 3" w:uiPriority="69"/>
+    <w:lsdException w:name="Dark List" w:uiPriority="70"/>
+    <w:lsdException w:name="Colorful Shading" w:uiPriority="71"/>
+    <w:lsdException w:name="Colorful List" w:uiPriority="72"/>
+    <w:lsdException w:name="Colorful Grid" w:uiPriority="73"/>
+    <w:lsdException w:name="Light Shading Accent 1" w:uiPriority="60"/>
+    <w:lsdException w:name="Light List Accent 1" w:uiPriority="61"/>
+    <w:lsdException w:name="Light Grid Accent 1" w:uiPriority="62"/>
+    <w:lsdException w:name="Medium Shading 1 Accent 1" w:uiPriority="63"/>
+    <w:lsdException w:name="Medium Shading 2 Accent 1" w:uiPriority="64"/>
+    <w:lsdException w:name="Medium List 1 Accent 1" w:uiPriority="65"/>
+    <w:lsdException w:name="Revision" w:semiHidden="1" w:uiPriority="99" w:unhideWhenUsed="1"/>
+    <w:lsdException w:name="List Paragraph" w:uiPriority="34" w:unhideWhenUsed="1" w:qFormat="1"/>
+    <w:lsdException w:name="Quote" w:semiHidden="1" w:uiPriority="99" w:unhideWhenUsed="1"/>
+    <w:lsdException w:name="Intense Quote" w:semiHidden="1" w:uiPriority="99" w:unhideWhenUsed="1"/>
+    <w:lsdException w:name="Medium List 2 Accent 1" w:uiPriority="66"/>
+    <w:lsdException w:name="Medium Grid 1 Accent 1" w:uiPriority="67"/>
+    <w:lsdException w:name="Medium Grid 2 Accent 1" w:uiPriority="68"/>
+    <w:lsdException w:name="Medium Grid 3 Accent 1" w:uiPriority="69"/>
+    <w:lsdException w:name="Dark List Accent 1" w:uiPriority="70"/>
+    <w:lsdException w:name="Colorful Shading Accent 1" w:uiPriority="71"/>
+    <w:lsdException w:name="Colorful List Accent 1" w:uiPriority="72"/>
+    <w:lsdException w:name="Colorful Grid Accent 1" w:uiPriority="73"/>
+    <w:lsdException w:name="Light Shading Accent 2" w:uiPriority="60"/>
+    <w:lsdException w:name="Light List Accent 2" w:uiPriority="61"/>
+    <w:lsdException w:name="Light Grid Accent 2" w:uiPriority="62"/>
+    <w:lsdException w:name="Medium Shading 1 Accent 2" w:uiPriority="63"/>
+    <w:lsdException w:name="Medium Shading 2 Accent 2" w:uiPriority="64"/>
+    <w:lsdException w:name="Medium List 1 Accent 2" w:uiPriority="65"/>
+    <w:lsdException w:name="Medium List 2 Accent 2" w:uiPriority="66"/>
+    <w:lsdException w:name="Medium Grid 1 Accent 2" w:uiPriority="67"/>
+    <w:lsdException w:name="Medium Grid 2 Accent 2" w:uiPriority="68"/>
+    <w:lsdException w:name="Medium Grid 3 Accent 2" w:uiPriority="69"/>
+    <w:lsdException w:name="Dark List Accent 2" w:uiPriority="70"/>
+    <w:lsdException w:name="Colorful Shading Accent 2" w:uiPriority="71"/>
+    <w:lsdException w:name="Colorful List Accent 2" w:uiPriority="72"/>
+    <w:lsdException w:name="Colorful Grid Accent 2" w:uiPriority="73"/>
+    <w:lsdException w:name="Light Shading Accent 3" w:uiPriority="60"/>
+    <w:lsdException w:name="Light List Accent 3" w:uiPriority="61"/>
+    <w:lsdException w:name="Light Grid Accent 3" w:uiPriority="62"/>
+    <w:lsdException w:name="Medium Shading 1 Accent 3" w:uiPriority="63"/>
+    <w:lsdException w:name="Medium Shading 2 Accent 3" w:uiPriority="64"/>
+    <w:lsdException w:name="Medium List 1 Accent 3" w:uiPriority="65"/>
+    <w:lsdException w:name="Medium List 2 Accent 3" w:uiPriority="66"/>
+    <w:lsdException w:name="Medium Grid 1 Accent 3" w:uiPriority="67"/>
+    <w:lsdException w:name="Medium Grid 2 Accent 3" w:uiPriority="68"/>
+    <w:lsdException w:name="Medium Grid 3 Accent 3" w:uiPriority="69"/>
+    <w:lsdException w:name="Dark List Accent 3" w:uiPriority="70"/>
+    <w:lsdException w:name="Colorful Shading Accent 3" w:uiPriority="71"/>
+    <w:lsdException w:name="Colorful List Accent 3" w:uiPriority="72"/>
+    <w:lsdException w:name="Colorful Grid Accent 3" w:uiPriority="73"/>
+    <w:lsdException w:name="Light Shading Accent 4" w:uiPriority="60"/>
+    <w:lsdException w:name="Light List Accent 4" w:uiPriority="61"/>
+    <w:lsdException w:name="Light Grid Accent 4" w:uiPriority="62"/>
+    <w:lsdException w:name="Medium Shading 1 Accent 4" w:uiPriority="63"/>
+    <w:lsdException w:name="Medium Shading 2 Accent 4" w:uiPriority="64"/>
+    <w:lsdException w:name="Medium List 1 Accent 4" w:uiPriority="65"/>
+    <w:lsdException w:name="Medium List 2 Accent 4" w:uiPriority="66"/>
+    <w:lsdException w:name="Medium Grid 1 Accent 4" w:uiPriority="67"/>
+    <w:lsdException w:name="Medium Grid 2 Accent 4" w:uiPriority="68"/>
+    <w:lsdException w:name="Medium Grid 3 Accent 4" w:uiPriority="69"/>
+    <w:lsdException w:name="Dark List Accent 4" w:uiPriority="70"/>
+    <w:lsdException w:name="Colorful Shading Accent 4" w:uiPriority="71"/>
+    <w:lsdException w:name="Colorful List Accent 4" w:uiPriority="72"/>
+    <w:lsdException w:name="Colorful Grid Accent 4" w:uiPriority="73"/>
+    <w:lsdException w:name="Light Shading Accent 5" w:uiPriority="60"/>
+    <w:lsdException w:name="Light List Accent 5" w:uiPriority="61"/>
+    <w:lsdException w:name="Light Grid Accent 5" w:uiPriority="62"/>
+    <w:lsdException w:name="Medium Shading 1 Accent 5" w:uiPriority="63"/>
+    <w:lsdException w:name="Medium Shading 2 Accent 5" w:uiPriority="64"/>
+    <w:lsdException w:name="Medium List 1 Accent 5" w:uiPriority="65"/>
+    <w:lsdException w:name="Medium List 2 Accent 5" w:uiPriority="66"/>
+    <w:lsdException w:name="Medium Grid 1 Accent 5" w:uiPriority="67"/>
+    <w:lsdException w:name="Medium Grid 2 Accent 5" w:uiPriority="68"/>
+    <w:lsdException w:name="Medium Grid 3 Accent 5" w:uiPriority="69"/>
+    <w:lsdException w:name="Dark List Accent 5" w:uiPriority="70"/>
+    <w:lsdException w:name="Colorful Shading Accent 5" w:uiPriority="71"/>
+    <w:lsdException w:name="Colorful List Accent 5" w:uiPriority="72"/>
+    <w:lsdException w:name="Colorful Grid Accent 5" w:uiPriority="73"/>
+    <w:lsdException w:name="Light Shading Accent 6" w:uiPriority="60"/>
+    <w:lsdException w:name="Light List Accent 6" w:uiPriority="61"/>
+    <w:lsdException w:name="Light Grid Accent 6" w:uiPriority="62"/>
+    <w:lsdException w:name="Medium Shading 1 Accent 6" w:uiPriority="63"/>
+    <w:lsdException w:name="Medium Shading 2 Accent 6" w:uiPriority="64"/>
+    <w:lsdException w:name="Medium List 1 Accent 6" w:uiPriority="65"/>
+    <w:lsdException w:name="Medium List 2 Accent 6" w:uiPriority="66"/>
+    <w:lsdException w:name="Medium Grid 1 Accent 6" w:uiPriority="67"/>
+    <w:lsdException w:name="Medium Grid 2 Accent 6" w:uiPriority="68"/>
+    <w:lsdException w:name="Medium Grid 3 Accent 6" w:uiPriority="69"/>
+    <w:lsdException w:name="Dark List Accent 6" w:uiPriority="70"/>
+    <w:lsdException w:name="Colorful Shading Accent 6" w:uiPriority="71"/>
+    <w:lsdException w:name="Colorful List Accent 6" w:uiPriority="72"/>
+    <w:lsdException w:name="Colorful Grid Accent 6" w:uiPriority="73"/>
+    <w:lsdException w:name="Subtle Emphasis" w:uiPriority="19" w:qFormat="1"/>
+    <w:lsdException w:name="Intense Emphasis" w:uiPriority="21" w:qFormat="1"/>
+    <w:lsdException w:name="Subtle Reference" w:uiPriority="31" w:qFormat="1"/>
+    <w:lsdException w:name="Intense Reference" w:uiPriority="32" w:qFormat="1"/>
+    <w:lsdException w:name="Book Title" w:uiPriority="33" w:qFormat="1"/>
+    <w:lsdException w:name="Bibliography" w:semiHidden="1" w:uiPriority="37" w:unhideWhenUsed="1"/>
+    <w:lsdException w:name="TOC Heading" w:semiHidden="1" w:uiPriority="39" w:unhideWhenUsed="1" w:qFormat="1"/>
   </w:latentStyles>
-  <w:style w:type="paragraph" w:default="1" w:styleId="1">
+  <w:style w:type="paragraph" w:default="1" w:styleId="a">
     <w:name w:val="Normal"/>
     <w:qFormat/>
-    <w:uiPriority w:val="0"/>
     <w:pPr>
       <w:widowControl w:val="0"/>
       <w:jc w:val="both"/>
     </w:pPr>
     <w:rPr>
-      <w:rFonts w:asciiTheme="minorHAnsi" w:hAnsiTheme="minorHAnsi" w:eastAsiaTheme="minorEastAsia" w:cstheme="minorBidi"/>
       <w:kern w:val="2"/>
       <w:sz w:val="21"/>
       <w:szCs w:val="24"/>
-      <w:lang w:val="en-US" w:eastAsia="zh-CN" w:bidi="ar-SA"/>
     </w:rPr>
   </w:style>
-  <w:style w:type="character" w:default="1" w:styleId="6">
+  <w:style w:type="character" w:default="1" w:styleId="a0">
     <w:name w:val="Default Paragraph Font"/>
+    <w:uiPriority w:val="1"/>
     <w:semiHidden/>
     <w:unhideWhenUsed/>
-    <w:uiPriority w:val="1"/>
   </w:style>
-  <w:style w:type="table" w:default="1" w:styleId="5">
+  <w:style w:type="table" w:default="1" w:styleId="a1">
     <w:name w:val="Normal Table"/>
+    <w:uiPriority w:val="99"/>
     <w:semiHidden/>
     <w:unhideWhenUsed/>
-    <w:qFormat/>
-    <w:uiPriority w:val="99"/>
     <w:tblPr>
+      <w:tblInd w:w="0" w:type="dxa"/>
       <w:tblCellMar>
         <w:top w:w="0" w:type="dxa"/>
         <w:left w:w="108" w:type="dxa"/>
@@ -1481,22 +1910,26 @@
       </w:tblCellMar>
     </w:tblPr>
   </w:style>
-  <w:style w:type="paragraph" w:styleId="2">
+  <w:style w:type="numbering" w:default="1" w:styleId="a2">
+    <w:name w:val="No List"/>
+    <w:uiPriority w:val="99"/>
+    <w:semiHidden/>
+    <w:unhideWhenUsed/>
+  </w:style>
+  <w:style w:type="paragraph" w:styleId="a3">
     <w:name w:val="Balloon Text"/>
-    <w:basedOn w:val="1"/>
-    <w:link w:val="8"/>
-    <w:uiPriority w:val="0"/>
+    <w:basedOn w:val="a"/>
+    <w:link w:val="Char"/>
     <w:rPr>
       <w:sz w:val="18"/>
       <w:szCs w:val="18"/>
     </w:rPr>
   </w:style>
-  <w:style w:type="paragraph" w:styleId="3">
+  <w:style w:type="paragraph" w:styleId="a4">
     <w:name w:val="footer"/>
-    <w:basedOn w:val="1"/>
-    <w:link w:val="11"/>
+    <w:basedOn w:val="a"/>
+    <w:link w:val="Char0"/>
     <w:qFormat/>
-    <w:uiPriority w:val="0"/>
     <w:pPr>
       <w:tabs>
         <w:tab w:val="center" w:pos="4153"/>
@@ -1510,14 +1943,13 @@
       <w:szCs w:val="18"/>
     </w:rPr>
   </w:style>
-  <w:style w:type="paragraph" w:styleId="4">
+  <w:style w:type="paragraph" w:styleId="a5">
     <w:name w:val="header"/>
-    <w:basedOn w:val="1"/>
-    <w:link w:val="10"/>
-    <w:uiPriority w:val="0"/>
+    <w:basedOn w:val="a"/>
+    <w:link w:val="Char1"/>
     <w:pPr>
       <w:pBdr>
-        <w:bottom w:val="single" w:color="auto" w:sz="6" w:space="1"/>
+        <w:bottom w:val="single" w:sz="6" w:space="1" w:color="auto"/>
       </w:pBdr>
       <w:tabs>
         <w:tab w:val="center" w:pos="4153"/>
@@ -1531,59 +1963,341 @@
       <w:szCs w:val="18"/>
     </w:rPr>
   </w:style>
-  <w:style w:type="character" w:styleId="7">
+  <w:style w:type="character" w:styleId="a6">
     <w:name w:val="Hyperlink"/>
-    <w:basedOn w:val="6"/>
+    <w:basedOn w:val="a0"/>
+    <w:uiPriority w:val="99"/>
     <w:unhideWhenUsed/>
     <w:qFormat/>
-    <w:uiPriority w:val="99"/>
     <w:rPr>
       <w:color w:val="0563C1" w:themeColor="hyperlink"/>
       <w:u w:val="single"/>
-      <w14:textFill>
-        <w14:solidFill>
-          <w14:schemeClr w14:val="hlink"/>
-        </w14:solidFill>
-      </w14:textFill>
     </w:rPr>
   </w:style>
-  <w:style w:type="character" w:customStyle="1" w:styleId="8">
+  <w:style w:type="character" w:customStyle="1" w:styleId="Char">
     <w:name w:val="批注框文本 Char"/>
-    <w:basedOn w:val="6"/>
-    <w:link w:val="2"/>
-    <w:uiPriority w:val="0"/>
+    <w:basedOn w:val="a0"/>
+    <w:link w:val="a3"/>
     <w:rPr>
       <w:kern w:val="2"/>
       <w:sz w:val="18"/>
       <w:szCs w:val="18"/>
     </w:rPr>
   </w:style>
-  <w:style w:type="paragraph" w:styleId="9">
+  <w:style w:type="paragraph" w:styleId="a7">
     <w:name w:val="List Paragraph"/>
-    <w:basedOn w:val="1"/>
+    <w:basedOn w:val="a"/>
+    <w:uiPriority w:val="34"/>
     <w:unhideWhenUsed/>
     <w:qFormat/>
-    <w:uiPriority w:val="34"/>
     <w:pPr>
-      <w:ind w:firstLine="420" w:firstLineChars="200"/>
+      <w:ind w:firstLineChars="200" w:firstLine="420"/>
     </w:pPr>
   </w:style>
-  <w:style w:type="character" w:customStyle="1" w:styleId="10">
+  <w:style w:type="character" w:customStyle="1" w:styleId="Char1">
     <w:name w:val="页眉 Char"/>
-    <w:basedOn w:val="6"/>
-    <w:link w:val="4"/>
-    <w:uiPriority w:val="0"/>
+    <w:basedOn w:val="a0"/>
+    <w:link w:val="a5"/>
     <w:rPr>
       <w:kern w:val="2"/>
       <w:sz w:val="18"/>
       <w:szCs w:val="18"/>
     </w:rPr>
   </w:style>
-  <w:style w:type="character" w:customStyle="1" w:styleId="11">
+  <w:style w:type="character" w:customStyle="1" w:styleId="Char0">
     <w:name w:val="页脚 Char"/>
-    <w:basedOn w:val="6"/>
-    <w:link w:val="3"/>
-    <w:uiPriority w:val="0"/>
+    <w:basedOn w:val="a0"/>
+    <w:link w:val="a4"/>
+    <w:rPr>
+      <w:kern w:val="2"/>
+      <w:sz w:val="18"/>
+      <w:szCs w:val="18"/>
+    </w:rPr>
+  </w:style>
+</w:styles>
+</file>
+
+<file path=word/stylesWithEffects.xml><?xml version="1.0" encoding="utf-8"?>
+<w:styles xmlns:wpc="http://schemas.microsoft.com/office/word/2010/wordprocessingCanvas" xmlns:mc="http://schemas.openxmlformats.org/markup-compatibility/2006" xmlns:o="urn:schemas-microsoft-com:office:office" xmlns:r="http://schemas.openxmlformats.org/officeDocument/2006/relationships" xmlns:m="http://schemas.openxmlformats.org/officeDocument/2006/math" xmlns:v="urn:schemas-microsoft-com:vml" xmlns:wp14="http://schemas.microsoft.com/office/word/2010/wordprocessingDrawing" xmlns:wp="http://schemas.openxmlformats.org/drawingml/2006/wordprocessingDrawing" xmlns:w10="urn:schemas-microsoft-com:office:word" xmlns:w="http://schemas.openxmlformats.org/wordprocessingml/2006/main" xmlns:w14="http://schemas.microsoft.com/office/word/2010/wordml" xmlns:wpg="http://schemas.microsoft.com/office/word/2010/wordprocessingGroup" xmlns:wpi="http://schemas.microsoft.com/office/word/2010/wordprocessingInk" xmlns:wne="http://schemas.microsoft.com/office/word/2006/wordml" xmlns:wps="http://schemas.microsoft.com/office/word/2010/wordprocessingShape" mc:Ignorable="w14 wp14">
+  <w:docDefaults>
+    <w:rPrDefault>
+      <w:rPr>
+        <w:rFonts w:asciiTheme="minorHAnsi" w:eastAsiaTheme="minorEastAsia" w:hAnsiTheme="minorHAnsi" w:cstheme="minorBidi"/>
+        <w:lang w:val="en-US" w:eastAsia="zh-CN" w:bidi="ar-SA"/>
+      </w:rPr>
+    </w:rPrDefault>
+    <w:pPrDefault/>
+  </w:docDefaults>
+  <w:latentStyles w:defLockedState="0" w:defUIPriority="0" w:defSemiHidden="0" w:defUnhideWhenUsed="0" w:defQFormat="0" w:count="267">
+    <w:lsdException w:name="Normal" w:qFormat="1"/>
+    <w:lsdException w:name="heading 1" w:qFormat="1"/>
+    <w:lsdException w:name="heading 2" w:semiHidden="1" w:unhideWhenUsed="1" w:qFormat="1"/>
+    <w:lsdException w:name="heading 3" w:semiHidden="1" w:unhideWhenUsed="1" w:qFormat="1"/>
+    <w:lsdException w:name="heading 4" w:semiHidden="1" w:unhideWhenUsed="1" w:qFormat="1"/>
+    <w:lsdException w:name="heading 5" w:semiHidden="1" w:unhideWhenUsed="1" w:qFormat="1"/>
+    <w:lsdException w:name="heading 6" w:semiHidden="1" w:unhideWhenUsed="1" w:qFormat="1"/>
+    <w:lsdException w:name="heading 7" w:semiHidden="1" w:unhideWhenUsed="1" w:qFormat="1"/>
+    <w:lsdException w:name="heading 8" w:semiHidden="1" w:unhideWhenUsed="1" w:qFormat="1"/>
+    <w:lsdException w:name="heading 9" w:semiHidden="1" w:unhideWhenUsed="1" w:qFormat="1"/>
+    <w:lsdException w:name="footer" w:qFormat="1"/>
+    <w:lsdException w:name="caption" w:semiHidden="1" w:unhideWhenUsed="1" w:qFormat="1"/>
+    <w:lsdException w:name="Title" w:qFormat="1"/>
+    <w:lsdException w:name="Default Paragraph Font" w:semiHidden="1" w:uiPriority="1" w:unhideWhenUsed="1"/>
+    <w:lsdException w:name="Subtitle" w:qFormat="1"/>
+    <w:lsdException w:name="Hyperlink" w:uiPriority="99" w:unhideWhenUsed="1" w:qFormat="1"/>
+    <w:lsdException w:name="Strong" w:qFormat="1"/>
+    <w:lsdException w:name="Emphasis" w:qFormat="1"/>
+    <w:lsdException w:name="HTML Top of Form" w:semiHidden="1" w:uiPriority="99" w:unhideWhenUsed="1"/>
+    <w:lsdException w:name="HTML Bottom of Form" w:semiHidden="1" w:uiPriority="99" w:unhideWhenUsed="1"/>
+    <w:lsdException w:name="Normal Table" w:semiHidden="1" w:uiPriority="99" w:unhideWhenUsed="1" w:qFormat="1"/>
+    <w:lsdException w:name="No List" w:semiHidden="1" w:uiPriority="99" w:unhideWhenUsed="1"/>
+    <w:lsdException w:name="Outline List 1" w:semiHidden="1" w:uiPriority="99" w:unhideWhenUsed="1"/>
+    <w:lsdException w:name="Outline List 2" w:semiHidden="1" w:uiPriority="99" w:unhideWhenUsed="1"/>
+    <w:lsdException w:name="Outline List 3" w:semiHidden="1" w:uiPriority="99" w:unhideWhenUsed="1"/>
+    <w:lsdException w:name="Placeholder Text" w:semiHidden="1" w:uiPriority="99" w:unhideWhenUsed="1"/>
+    <w:lsdException w:name="No Spacing" w:semiHidden="1" w:uiPriority="99" w:unhideWhenUsed="1"/>
+    <w:lsdException w:name="Light Shading" w:uiPriority="60"/>
+    <w:lsdException w:name="Light List" w:uiPriority="61"/>
+    <w:lsdException w:name="Light Grid" w:uiPriority="62"/>
+    <w:lsdException w:name="Medium Shading 1" w:uiPriority="63"/>
+    <w:lsdException w:name="Medium Shading 2" w:uiPriority="64"/>
+    <w:lsdException w:name="Medium List 1" w:uiPriority="65"/>
+    <w:lsdException w:name="Medium List 2" w:uiPriority="66"/>
+    <w:lsdException w:name="Medium Grid 1" w:uiPriority="67"/>
+    <w:lsdException w:name="Medium Grid 2" w:uiPriority="68"/>
+    <w:lsdException w:name="Medium Grid 3" w:uiPriority="69"/>
+    <w:lsdException w:name="Dark List" w:uiPriority="70"/>
+    <w:lsdException w:name="Colorful Shading" w:uiPriority="71"/>
+    <w:lsdException w:name="Colorful List" w:uiPriority="72"/>
+    <w:lsdException w:name="Colorful Grid" w:uiPriority="73"/>
+    <w:lsdException w:name="Light Shading Accent 1" w:uiPriority="60"/>
+    <w:lsdException w:name="Light List Accent 1" w:uiPriority="61"/>
+    <w:lsdException w:name="Light Grid Accent 1" w:uiPriority="62"/>
+    <w:lsdException w:name="Medium Shading 1 Accent 1" w:uiPriority="63"/>
+    <w:lsdException w:name="Medium Shading 2 Accent 1" w:uiPriority="64"/>
+    <w:lsdException w:name="Medium List 1 Accent 1" w:uiPriority="65"/>
+    <w:lsdException w:name="Revision" w:semiHidden="1" w:uiPriority="99" w:unhideWhenUsed="1"/>
+    <w:lsdException w:name="List Paragraph" w:uiPriority="34" w:unhideWhenUsed="1" w:qFormat="1"/>
+    <w:lsdException w:name="Quote" w:semiHidden="1" w:uiPriority="99" w:unhideWhenUsed="1"/>
+    <w:lsdException w:name="Intense Quote" w:semiHidden="1" w:uiPriority="99" w:unhideWhenUsed="1"/>
+    <w:lsdException w:name="Medium List 2 Accent 1" w:uiPriority="66"/>
+    <w:lsdException w:name="Medium Grid 1 Accent 1" w:uiPriority="67"/>
+    <w:lsdException w:name="Medium Grid 2 Accent 1" w:uiPriority="68"/>
+    <w:lsdException w:name="Medium Grid 3 Accent 1" w:uiPriority="69"/>
+    <w:lsdException w:name="Dark List Accent 1" w:uiPriority="70"/>
+    <w:lsdException w:name="Colorful Shading Accent 1" w:uiPriority="71"/>
+    <w:lsdException w:name="Colorful List Accent 1" w:uiPriority="72"/>
+    <w:lsdException w:name="Colorful Grid Accent 1" w:uiPriority="73"/>
+    <w:lsdException w:name="Light Shading Accent 2" w:uiPriority="60"/>
+    <w:lsdException w:name="Light List Accent 2" w:uiPriority="61"/>
+    <w:lsdException w:name="Light Grid Accent 2" w:uiPriority="62"/>
+    <w:lsdException w:name="Medium Shading 1 Accent 2" w:uiPriority="63"/>
+    <w:lsdException w:name="Medium Shading 2 Accent 2" w:uiPriority="64"/>
+    <w:lsdException w:name="Medium List 1 Accent 2" w:uiPriority="65"/>
+    <w:lsdException w:name="Medium List 2 Accent 2" w:uiPriority="66"/>
+    <w:lsdException w:name="Medium Grid 1 Accent 2" w:uiPriority="67"/>
+    <w:lsdException w:name="Medium Grid 2 Accent 2" w:uiPriority="68"/>
+    <w:lsdException w:name="Medium Grid 3 Accent 2" w:uiPriority="69"/>
+    <w:lsdException w:name="Dark List Accent 2" w:uiPriority="70"/>
+    <w:lsdException w:name="Colorful Shading Accent 2" w:uiPriority="71"/>
+    <w:lsdException w:name="Colorful List Accent 2" w:uiPriority="72"/>
+    <w:lsdException w:name="Colorful Grid Accent 2" w:uiPriority="73"/>
+    <w:lsdException w:name="Light Shading Accent 3" w:uiPriority="60"/>
+    <w:lsdException w:name="Light List Accent 3" w:uiPriority="61"/>
+    <w:lsdException w:name="Light Grid Accent 3" w:uiPriority="62"/>
+    <w:lsdException w:name="Medium Shading 1 Accent 3" w:uiPriority="63"/>
+    <w:lsdException w:name="Medium Shading 2 Accent 3" w:uiPriority="64"/>
+    <w:lsdException w:name="Medium List 1 Accent 3" w:uiPriority="65"/>
+    <w:lsdException w:name="Medium List 2 Accent 3" w:uiPriority="66"/>
+    <w:lsdException w:name="Medium Grid 1 Accent 3" w:uiPriority="67"/>
+    <w:lsdException w:name="Medium Grid 2 Accent 3" w:uiPriority="68"/>
+    <w:lsdException w:name="Medium Grid 3 Accent 3" w:uiPriority="69"/>
+    <w:lsdException w:name="Dark List Accent 3" w:uiPriority="70"/>
+    <w:lsdException w:name="Colorful Shading Accent 3" w:uiPriority="71"/>
+    <w:lsdException w:name="Colorful List Accent 3" w:uiPriority="72"/>
+    <w:lsdException w:name="Colorful Grid Accent 3" w:uiPriority="73"/>
+    <w:lsdException w:name="Light Shading Accent 4" w:uiPriority="60"/>
+    <w:lsdException w:name="Light List Accent 4" w:uiPriority="61"/>
+    <w:lsdException w:name="Light Grid Accent 4" w:uiPriority="62"/>
+    <w:lsdException w:name="Medium Shading 1 Accent 4" w:uiPriority="63"/>
+    <w:lsdException w:name="Medium Shading 2 Accent 4" w:uiPriority="64"/>
+    <w:lsdException w:name="Medium List 1 Accent 4" w:uiPriority="65"/>
+    <w:lsdException w:name="Medium List 2 Accent 4" w:uiPriority="66"/>
+    <w:lsdException w:name="Medium Grid 1 Accent 4" w:uiPriority="67"/>
+    <w:lsdException w:name="Medium Grid 2 Accent 4" w:uiPriority="68"/>
+    <w:lsdException w:name="Medium Grid 3 Accent 4" w:uiPriority="69"/>
+    <w:lsdException w:name="Dark List Accent 4" w:uiPriority="70"/>
+    <w:lsdException w:name="Colorful Shading Accent 4" w:uiPriority="71"/>
+    <w:lsdException w:name="Colorful List Accent 4" w:uiPriority="72"/>
+    <w:lsdException w:name="Colorful Grid Accent 4" w:uiPriority="73"/>
+    <w:lsdException w:name="Light Shading Accent 5" w:uiPriority="60"/>
+    <w:lsdException w:name="Light List Accent 5" w:uiPriority="61"/>
+    <w:lsdException w:name="Light Grid Accent 5" w:uiPriority="62"/>
+    <w:lsdException w:name="Medium Shading 1 Accent 5" w:uiPriority="63"/>
+    <w:lsdException w:name="Medium Shading 2 Accent 5" w:uiPriority="64"/>
+    <w:lsdException w:name="Medium List 1 Accent 5" w:uiPriority="65"/>
+    <w:lsdException w:name="Medium List 2 Accent 5" w:uiPriority="66"/>
+    <w:lsdException w:name="Medium Grid 1 Accent 5" w:uiPriority="67"/>
+    <w:lsdException w:name="Medium Grid 2 Accent 5" w:uiPriority="68"/>
+    <w:lsdException w:name="Medium Grid 3 Accent 5" w:uiPriority="69"/>
+    <w:lsdException w:name="Dark List Accent 5" w:uiPriority="70"/>
+    <w:lsdException w:name="Colorful Shading Accent 5" w:uiPriority="71"/>
+    <w:lsdException w:name="Colorful List Accent 5" w:uiPriority="72"/>
+    <w:lsdException w:name="Colorful Grid Accent 5" w:uiPriority="73"/>
+    <w:lsdException w:name="Light Shading Accent 6" w:uiPriority="60"/>
+    <w:lsdException w:name="Light List Accent 6" w:uiPriority="61"/>
+    <w:lsdException w:name="Light Grid Accent 6" w:uiPriority="62"/>
+    <w:lsdException w:name="Medium Shading 1 Accent 6" w:uiPriority="63"/>
+    <w:lsdException w:name="Medium Shading 2 Accent 6" w:uiPriority="64"/>
+    <w:lsdException w:name="Medium List 1 Accent 6" w:uiPriority="65"/>
+    <w:lsdException w:name="Medium List 2 Accent 6" w:uiPriority="66"/>
+    <w:lsdException w:name="Medium Grid 1 Accent 6" w:uiPriority="67"/>
+    <w:lsdException w:name="Medium Grid 2 Accent 6" w:uiPriority="68"/>
+    <w:lsdException w:name="Medium Grid 3 Accent 6" w:uiPriority="69"/>
+    <w:lsdException w:name="Dark List Accent 6" w:uiPriority="70"/>
+    <w:lsdException w:name="Colorful Shading Accent 6" w:uiPriority="71"/>
+    <w:lsdException w:name="Colorful List Accent 6" w:uiPriority="72"/>
+    <w:lsdException w:name="Colorful Grid Accent 6" w:uiPriority="73"/>
+    <w:lsdException w:name="Subtle Emphasis" w:uiPriority="19" w:qFormat="1"/>
+    <w:lsdException w:name="Intense Emphasis" w:uiPriority="21" w:qFormat="1"/>
+    <w:lsdException w:name="Subtle Reference" w:uiPriority="31" w:qFormat="1"/>
+    <w:lsdException w:name="Intense Reference" w:uiPriority="32" w:qFormat="1"/>
+    <w:lsdException w:name="Book Title" w:uiPriority="33" w:qFormat="1"/>
+    <w:lsdException w:name="Bibliography" w:semiHidden="1" w:uiPriority="37" w:unhideWhenUsed="1"/>
+    <w:lsdException w:name="TOC Heading" w:semiHidden="1" w:uiPriority="39" w:unhideWhenUsed="1" w:qFormat="1"/>
+  </w:latentStyles>
+  <w:style w:type="paragraph" w:default="1" w:styleId="a">
+    <w:name w:val="Normal"/>
+    <w:qFormat/>
+    <w:pPr>
+      <w:widowControl w:val="0"/>
+      <w:jc w:val="both"/>
+    </w:pPr>
+    <w:rPr>
+      <w:kern w:val="2"/>
+      <w:sz w:val="21"/>
+      <w:szCs w:val="24"/>
+    </w:rPr>
+  </w:style>
+  <w:style w:type="character" w:default="1" w:styleId="a0">
+    <w:name w:val="Default Paragraph Font"/>
+    <w:uiPriority w:val="1"/>
+    <w:semiHidden/>
+    <w:unhideWhenUsed/>
+  </w:style>
+  <w:style w:type="table" w:default="1" w:styleId="a1">
+    <w:name w:val="Normal Table"/>
+    <w:uiPriority w:val="99"/>
+    <w:semiHidden/>
+    <w:unhideWhenUsed/>
+    <w:tblPr>
+      <w:tblInd w:w="0" w:type="dxa"/>
+      <w:tblCellMar>
+        <w:top w:w="0" w:type="dxa"/>
+        <w:left w:w="108" w:type="dxa"/>
+        <w:bottom w:w="0" w:type="dxa"/>
+        <w:right w:w="108" w:type="dxa"/>
+      </w:tblCellMar>
+    </w:tblPr>
+  </w:style>
+  <w:style w:type="numbering" w:default="1" w:styleId="a2">
+    <w:name w:val="No List"/>
+    <w:uiPriority w:val="99"/>
+    <w:semiHidden/>
+    <w:unhideWhenUsed/>
+  </w:style>
+  <w:style w:type="paragraph" w:styleId="a3">
+    <w:name w:val="Balloon Text"/>
+    <w:basedOn w:val="a"/>
+    <w:link w:val="Char"/>
+    <w:rPr>
+      <w:sz w:val="18"/>
+      <w:szCs w:val="18"/>
+    </w:rPr>
+  </w:style>
+  <w:style w:type="paragraph" w:styleId="a4">
+    <w:name w:val="footer"/>
+    <w:basedOn w:val="a"/>
+    <w:link w:val="Char0"/>
+    <w:qFormat/>
+    <w:pPr>
+      <w:tabs>
+        <w:tab w:val="center" w:pos="4153"/>
+        <w:tab w:val="right" w:pos="8306"/>
+      </w:tabs>
+      <w:snapToGrid w:val="0"/>
+      <w:jc w:val="left"/>
+    </w:pPr>
+    <w:rPr>
+      <w:sz w:val="18"/>
+      <w:szCs w:val="18"/>
+    </w:rPr>
+  </w:style>
+  <w:style w:type="paragraph" w:styleId="a5">
+    <w:name w:val="header"/>
+    <w:basedOn w:val="a"/>
+    <w:link w:val="Char1"/>
+    <w:pPr>
+      <w:pBdr>
+        <w:bottom w:val="single" w:sz="6" w:space="1" w:color="auto"/>
+      </w:pBdr>
+      <w:tabs>
+        <w:tab w:val="center" w:pos="4153"/>
+        <w:tab w:val="right" w:pos="8306"/>
+      </w:tabs>
+      <w:snapToGrid w:val="0"/>
+      <w:jc w:val="center"/>
+    </w:pPr>
+    <w:rPr>
+      <w:sz w:val="18"/>
+      <w:szCs w:val="18"/>
+    </w:rPr>
+  </w:style>
+  <w:style w:type="character" w:styleId="a6">
+    <w:name w:val="Hyperlink"/>
+    <w:basedOn w:val="a0"/>
+    <w:uiPriority w:val="99"/>
+    <w:unhideWhenUsed/>
+    <w:qFormat/>
+    <w:rPr>
+      <w:color w:val="0563C1" w:themeColor="hyperlink"/>
+      <w:u w:val="single"/>
+    </w:rPr>
+  </w:style>
+  <w:style w:type="character" w:customStyle="1" w:styleId="Char">
+    <w:name w:val="批注框文本 Char"/>
+    <w:basedOn w:val="a0"/>
+    <w:link w:val="a3"/>
+    <w:rPr>
+      <w:kern w:val="2"/>
+      <w:sz w:val="18"/>
+      <w:szCs w:val="18"/>
+    </w:rPr>
+  </w:style>
+  <w:style w:type="paragraph" w:styleId="a7">
+    <w:name w:val="List Paragraph"/>
+    <w:basedOn w:val="a"/>
+    <w:uiPriority w:val="34"/>
+    <w:unhideWhenUsed/>
+    <w:qFormat/>
+    <w:pPr>
+      <w:ind w:firstLineChars="200" w:firstLine="420"/>
+    </w:pPr>
+  </w:style>
+  <w:style w:type="character" w:customStyle="1" w:styleId="Char1">
+    <w:name w:val="页眉 Char"/>
+    <w:basedOn w:val="a0"/>
+    <w:link w:val="a5"/>
+    <w:rPr>
+      <w:kern w:val="2"/>
+      <w:sz w:val="18"/>
+      <w:szCs w:val="18"/>
+    </w:rPr>
+  </w:style>
+  <w:style w:type="character" w:customStyle="1" w:styleId="Char0">
+    <w:name w:val="页脚 Char"/>
+    <w:basedOn w:val="a0"/>
+    <w:link w:val="a4"/>
     <w:rPr>
       <w:kern w:val="2"/>
       <w:sz w:val="18"/>
@@ -1845,5 +2559,6 @@
     </a:fmtScheme>
   </a:themeElements>
   <a:objectDefaults/>
+  <a:extraClrSchemeLst/>
 </a:theme>
 </file>
</xml_diff>

<commit_message>
add java se note
</commit_message>
<xml_diff>
--- a/工作个人笔记/idea&EditPlus笔记/idea个人笔记.docx
+++ b/工作个人笔记/idea&EditPlus笔记/idea个人笔记.docx
@@ -2,6 +2,102 @@
 <file path=word/document.xml><?xml version="1.0" encoding="utf-8"?>
 <w:document xmlns:wpc="http://schemas.microsoft.com/office/word/2010/wordprocessingCanvas" xmlns:mc="http://schemas.openxmlformats.org/markup-compatibility/2006" xmlns:o="urn:schemas-microsoft-com:office:office" xmlns:r="http://schemas.openxmlformats.org/officeDocument/2006/relationships" xmlns:m="http://schemas.openxmlformats.org/officeDocument/2006/math" xmlns:v="urn:schemas-microsoft-com:vml" xmlns:wp14="http://schemas.microsoft.com/office/word/2010/wordprocessingDrawing" xmlns:wp="http://schemas.openxmlformats.org/drawingml/2006/wordprocessingDrawing" xmlns:w10="urn:schemas-microsoft-com:office:word" xmlns:w="http://schemas.openxmlformats.org/wordprocessingml/2006/main" xmlns:w14="http://schemas.microsoft.com/office/word/2010/wordml" xmlns:wpg="http://schemas.microsoft.com/office/word/2010/wordprocessingGroup" xmlns:wpi="http://schemas.microsoft.com/office/word/2010/wordprocessingInk" xmlns:wne="http://schemas.microsoft.com/office/word/2006/wordml" xmlns:wps="http://schemas.microsoft.com/office/word/2010/wordprocessingShape" mc:Ignorable="w14 wp14">
   <w:body>
+    <w:p>
+      <w:pPr>
+        <w:pStyle w:val="a7"/>
+        <w:numPr>
+          <w:ilvl w:val="0"/>
+          <w:numId w:val="1"/>
+        </w:numPr>
+        <w:ind w:firstLineChars="0"/>
+        <w:jc w:val="left"/>
+        <w:outlineLvl w:val="0"/>
+        <w:rPr>
+          <w:rFonts w:hint="eastAsia"/>
+          <w:b/>
+        </w:rPr>
+      </w:pPr>
+      <w:r>
+        <w:rPr>
+          <w:b/>
+        </w:rPr>
+        <w:t>I</w:t>
+      </w:r>
+      <w:r>
+        <w:rPr>
+          <w:rFonts w:hint="eastAsia"/>
+          <w:b/>
+        </w:rPr>
+        <w:t>dea  2020.1.1</w:t>
+      </w:r>
+      <w:r>
+        <w:rPr>
+          <w:rFonts w:hint="eastAsia"/>
+          <w:b/>
+        </w:rPr>
+        <w:t>版本证书失效解决办法</w:t>
+      </w:r>
+    </w:p>
+    <w:p>
+      <w:pPr>
+        <w:pStyle w:val="a7"/>
+        <w:ind w:left="420" w:firstLineChars="0" w:firstLine="0"/>
+        <w:jc w:val="left"/>
+        <w:rPr>
+          <w:rFonts w:hint="eastAsia"/>
+        </w:rPr>
+      </w:pPr>
+      <w:r>
+        <w:rPr>
+          <w:rFonts w:hint="eastAsia"/>
+        </w:rPr>
+        <w:t>开始界面选择</w:t>
+      </w:r>
+      <w:r>
+        <w:rPr>
+          <w:rFonts w:hint="eastAsia"/>
+        </w:rPr>
+        <w:t>Evaluate for free</w:t>
+      </w:r>
+      <w:r>
+        <w:rPr>
+          <w:rFonts w:hint="eastAsia"/>
+        </w:rPr>
+        <w:t>，</w:t>
+      </w:r>
+      <w:bookmarkStart w:id="0" w:name="_GoBack"/>
+      <w:bookmarkEnd w:id="0"/>
+      <w:r>
+        <w:rPr>
+          <w:rFonts w:hint="eastAsia"/>
+        </w:rPr>
+        <w:t>打开</w:t>
+      </w:r>
+      <w:r>
+        <w:rPr>
+          <w:rFonts w:hint="eastAsia"/>
+        </w:rPr>
+        <w:t>一个项目</w:t>
+      </w:r>
+      <w:r>
+        <w:rPr>
+          <w:rFonts w:hint="eastAsia"/>
+        </w:rPr>
+        <w:t>，直接把破解</w:t>
+      </w:r>
+      <w:r>
+        <w:rPr>
+          <w:rFonts w:hint="eastAsia"/>
+        </w:rPr>
+        <w:t>jar</w:t>
+      </w:r>
+      <w:r>
+        <w:rPr>
+          <w:rFonts w:hint="eastAsia"/>
+        </w:rPr>
+        <w:t>包拖进去即可</w:t>
+      </w:r>
+    </w:p>
     <w:p>
       <w:pPr>
         <w:numPr>
@@ -133,8 +229,6 @@
         </w:rPr>
         <w:t>ctrl + shift + F</w:t>
       </w:r>
-      <w:bookmarkStart w:id="0" w:name="_GoBack"/>
-      <w:bookmarkEnd w:id="0"/>
       <w:r>
         <w:rPr>
           <w:rFonts w:hint="eastAsia"/>
@@ -405,6 +499,7 @@
         <w:rPr>
           <w:rFonts w:hint="eastAsia"/>
         </w:rPr>
+        <w:lastRenderedPageBreak/>
         <w:t xml:space="preserve">Run--&gt;Edit Configuration --&gt;Before Launch : </w:t>
       </w:r>
       <w:r>
@@ -476,7 +571,6 @@
         <w:rPr>
           <w:noProof/>
         </w:rPr>
-        <w:lastRenderedPageBreak/>
         <w:drawing>
           <wp:inline distT="0" distB="0" distL="114300" distR="114300">
             <wp:extent cx="5267960" cy="3235960"/>
@@ -740,6 +834,7 @@
           <w:rFonts w:hint="eastAsia"/>
           <w:b/>
         </w:rPr>
+        <w:lastRenderedPageBreak/>
         <w:t>maven</w:t>
       </w:r>
       <w:r>
@@ -1875,9 +1970,8 @@
   <w:abstractNum w:abstractNumId="0">
     <w:nsid w:val="0DB05988"/>
     <w:multiLevelType w:val="multilevel"/>
-    <w:tmpl w:val="0DB05988"/>
+    <w:tmpl w:val="076CFC88"/>
     <w:lvl w:ilvl="0">
-      <w:start w:val="1"/>
       <w:numFmt w:val="decimal"/>
       <w:lvlText w:val="%1."/>
       <w:lvlJc w:val="left"/>

</xml_diff>

<commit_message>
add mysql note of how to create view by using 'union'
</commit_message>
<xml_diff>
--- a/工作个人笔记/idea&EditPlus笔记/idea个人笔记.docx
+++ b/工作个人笔记/idea&EditPlus笔记/idea个人笔记.docx
@@ -2563,6 +2563,194 @@
         </w:rPr>
         <w:t>文件不管用，需重启项目</w:t>
       </w:r>
+    </w:p>
+    <w:p>
+      <w:pPr>
+        <w:pStyle w:val="aa"/>
+        <w:numPr>
+          <w:ilvl w:val="0"/>
+          <w:numId w:val="1"/>
+        </w:numPr>
+        <w:ind w:firstLineChars="0"/>
+        <w:outlineLvl w:val="0"/>
+        <w:rPr>
+          <w:b/>
+        </w:rPr>
+      </w:pPr>
+      <w:r>
+        <w:rPr>
+          <w:b/>
+        </w:rPr>
+        <w:t>idea</w:t>
+      </w:r>
+      <w:r>
+        <w:rPr>
+          <w:rFonts w:hint="eastAsia"/>
+          <w:b/>
+        </w:rPr>
+        <w:t>合并分支</w:t>
+      </w:r>
+    </w:p>
+    <w:p>
+      <w:pPr>
+        <w:pStyle w:val="aa"/>
+        <w:ind w:left="420" w:firstLineChars="0" w:firstLine="0"/>
+        <w:jc w:val="left"/>
+      </w:pPr>
+      <w:r>
+        <w:rPr>
+          <w:rFonts w:hint="eastAsia"/>
+        </w:rPr>
+        <w:t>例如，把</w:t>
+      </w:r>
+      <w:r>
+        <w:rPr>
+          <w:rFonts w:hint="eastAsia"/>
+        </w:rPr>
+        <w:t>t</w:t>
+      </w:r>
+      <w:r>
+        <w:t>est</w:t>
+      </w:r>
+      <w:r>
+        <w:rPr>
+          <w:rFonts w:hint="eastAsia"/>
+        </w:rPr>
+        <w:t>分支合并到</w:t>
+      </w:r>
+      <w:r>
+        <w:rPr>
+          <w:rFonts w:hint="eastAsia"/>
+        </w:rPr>
+        <w:t>m</w:t>
+      </w:r>
+      <w:r>
+        <w:t>aster</w:t>
+      </w:r>
+      <w:r>
+        <w:rPr>
+          <w:rFonts w:hint="eastAsia"/>
+        </w:rPr>
+        <w:t>分支</w:t>
+      </w:r>
+    </w:p>
+    <w:p>
+      <w:pPr>
+        <w:pStyle w:val="aa"/>
+        <w:ind w:left="420" w:firstLineChars="0" w:firstLine="0"/>
+        <w:jc w:val="left"/>
+      </w:pPr>
+      <w:r>
+        <w:rPr>
+          <w:rFonts w:hint="eastAsia"/>
+        </w:rPr>
+        <w:t>切换到</w:t>
+      </w:r>
+      <w:r>
+        <w:rPr>
+          <w:rFonts w:hint="eastAsia"/>
+        </w:rPr>
+        <w:t>m</w:t>
+      </w:r>
+      <w:r>
+        <w:t>aster</w:t>
+      </w:r>
+      <w:r>
+        <w:rPr>
+          <w:rFonts w:hint="eastAsia"/>
+        </w:rPr>
+        <w:t>分支，点击</w:t>
+      </w:r>
+      <w:r>
+        <w:rPr>
+          <w:rFonts w:hint="eastAsia"/>
+        </w:rPr>
+        <w:t>t</w:t>
+      </w:r>
+      <w:r>
+        <w:t>est</w:t>
+      </w:r>
+      <w:r>
+        <w:rPr>
+          <w:rFonts w:hint="eastAsia"/>
+        </w:rPr>
+        <w:t>分支，选择“</w:t>
+      </w:r>
+      <w:r>
+        <w:rPr>
+          <w:rFonts w:hint="eastAsia"/>
+        </w:rPr>
+        <w:t>M</w:t>
+      </w:r>
+      <w:r>
+        <w:t>erge into Current</w:t>
+      </w:r>
+      <w:r>
+        <w:rPr>
+          <w:rFonts w:hint="eastAsia"/>
+        </w:rPr>
+        <w:t>”</w:t>
+      </w:r>
+    </w:p>
+    <w:p>
+      <w:pPr>
+        <w:pStyle w:val="aa"/>
+        <w:ind w:left="420" w:firstLineChars="0" w:firstLine="0"/>
+        <w:jc w:val="left"/>
+        <w:rPr>
+          <w:rFonts w:hint="eastAsia"/>
+        </w:rPr>
+      </w:pPr>
+      <w:r>
+        <w:rPr>
+          <w:noProof/>
+        </w:rPr>
+        <w:drawing>
+          <wp:inline distT="0" distB="0" distL="0" distR="0" wp14:anchorId="7898E21E" wp14:editId="1C2798BB">
+            <wp:extent cx="3733992" cy="2044805"/>
+            <wp:effectExtent l="0" t="0" r="0" b="0"/>
+            <wp:docPr id="17" name="图片 17"/>
+            <wp:cNvGraphicFramePr>
+              <a:graphicFrameLocks xmlns:a="http://schemas.openxmlformats.org/drawingml/2006/main" noChangeAspect="1"/>
+            </wp:cNvGraphicFramePr>
+            <a:graphic xmlns:a="http://schemas.openxmlformats.org/drawingml/2006/main">
+              <a:graphicData uri="http://schemas.openxmlformats.org/drawingml/2006/picture">
+                <pic:pic xmlns:pic="http://schemas.openxmlformats.org/drawingml/2006/picture">
+                  <pic:nvPicPr>
+                    <pic:cNvPr id="1" name=""/>
+                    <pic:cNvPicPr/>
+                  </pic:nvPicPr>
+                  <pic:blipFill>
+                    <a:blip r:embed="rId29"/>
+                    <a:stretch>
+                      <a:fillRect/>
+                    </a:stretch>
+                  </pic:blipFill>
+                  <pic:spPr>
+                    <a:xfrm>
+                      <a:off x="0" y="0"/>
+                      <a:ext cx="3733992" cy="2044805"/>
+                    </a:xfrm>
+                    <a:prstGeom prst="rect">
+                      <a:avLst/>
+                    </a:prstGeom>
+                  </pic:spPr>
+                </pic:pic>
+              </a:graphicData>
+            </a:graphic>
+          </wp:inline>
+        </w:drawing>
+      </w:r>
+    </w:p>
+    <w:p>
+      <w:pPr>
+        <w:pStyle w:val="aa"/>
+        <w:ind w:left="420" w:firstLineChars="0" w:firstLine="0"/>
+        <w:jc w:val="left"/>
+        <w:rPr>
+          <w:rFonts w:hint="eastAsia"/>
+        </w:rPr>
+      </w:pPr>
     </w:p>
     <w:sectPr>
       <w:pgSz w:w="11906" w:h="16838"/>
@@ -2861,6 +3049,9 @@
     <w:lsdException w:name="Table Subtle 1" w:semiHidden="1" w:unhideWhenUsed="1"/>
     <w:lsdException w:name="Table Subtle 2" w:semiHidden="1" w:unhideWhenUsed="1"/>
     <w:lsdException w:name="Table Web 1" w:semiHidden="1" w:unhideWhenUsed="1"/>
+    <w:lsdException w:name="Table Web 2" w:semiHidden="1" w:unhideWhenUsed="1"/>
+    <w:lsdException w:name="Table Web 3" w:semiHidden="1" w:unhideWhenUsed="1"/>
+    <w:lsdException w:name="Table Theme" w:semiHidden="1" w:unhideWhenUsed="1"/>
     <w:lsdException w:name="Placeholder Text" w:semiHidden="1" w:uiPriority="99" w:unhideWhenUsed="1"/>
     <w:lsdException w:name="No Spacing" w:semiHidden="1" w:uiPriority="99" w:unhideWhenUsed="1"/>
     <w:lsdException w:name="Light Shading" w:uiPriority="60"/>

</xml_diff>